<commit_message>
ya en el metodo
</commit_message>
<xml_diff>
--- a/Datos/Control de analisis/Outline.docx
+++ b/Datos/Control de analisis/Outline.docx
@@ -117,61 +117,42 @@
         <w:t>p</w:t>
       </w:r>
       <w:r>
-        <w:t>-</w:t>
-      </w:r>
-      <w:proofErr w:type="spellStart"/>
-      <w:r>
-        <w:t>Beauty</w:t>
-      </w:r>
-      <w:proofErr w:type="spellEnd"/>
+        <w:t>-Beauty c</w:t>
+      </w:r>
+      <w:r>
+        <w:t xml:space="preserve">ontest, llamado así a partir de la analogía </w:t>
+      </w:r>
+      <w:r>
+        <w:t>de Ke</w:t>
+      </w:r>
+      <w:r>
+        <w:t xml:space="preserve">ynes, </w:t>
+      </w:r>
+      <w:r>
+        <w:t>ha sido utilizado</w:t>
+      </w:r>
+      <w:r>
+        <w:t xml:space="preserve"> para estudiar el razonamiento iterado.</w:t>
+      </w:r>
+    </w:p>
+    <w:p>
+      <w:pPr>
+        <w:jc w:val="both"/>
+      </w:pPr>
+      <w:r>
+        <w:t xml:space="preserve">En este juego, todos los participantes deben elegir simultáneamente un número en el rango [0−100] sin revelarlo a los otros jugadores. Posteriormente, se calcula la media de todos los números elegidos por los jugadores y este valor se multiplica por un parámetro </w:t>
+      </w:r>
+      <w:r>
+        <w:rPr>
+          <w:i/>
+        </w:rPr>
+        <w:t>p</w:t>
+      </w:r>
       <w:r>
         <w:t xml:space="preserve"> </w:t>
       </w:r>
-      <w:proofErr w:type="spellStart"/>
-      <w:r>
-        <w:t>c</w:t>
-      </w:r>
-      <w:r>
-        <w:t>ontest</w:t>
-      </w:r>
-      <w:proofErr w:type="spellEnd"/>
-      <w:r>
-        <w:t xml:space="preserve">, llamado así a partir de la analogía </w:t>
-      </w:r>
-      <w:r>
-        <w:t>de Ke</w:t>
-      </w:r>
-      <w:r>
-        <w:t xml:space="preserve">ynes, </w:t>
-      </w:r>
-      <w:r>
-        <w:t>ha sido utilizado</w:t>
-      </w:r>
-      <w:r>
-        <w:t xml:space="preserve"> para estudiar el razonamiento iterado.</w:t>
-      </w:r>
-    </w:p>
-    <w:p>
-      <w:pPr>
-        <w:jc w:val="both"/>
-      </w:pPr>
-      <w:r>
-        <w:t xml:space="preserve">En este juego, todos los participantes deben elegir simultáneamente un número en el rango [0−100] sin revelarlo a los otros jugadores. Posteriormente, se calcula la media de todos los números elegidos por los jugadores y este valor se multiplica por un parámetro </w:t>
-      </w:r>
-      <w:r>
-        <w:rPr>
-          <w:i/>
-        </w:rPr>
-        <w:t>p</w:t>
-      </w:r>
-      <w:r>
-        <w:t xml:space="preserve"> </w:t>
-      </w:r>
-      <w:r>
-        <w:t>que es conocido de antemano por todos los jugadores</w:t>
-      </w:r>
-      <w:r>
-        <w:t>, positivo y diferente</w:t>
+      <w:r>
+        <w:t>que es conocido de antemano por todos los jugadores, positivo y diferente</w:t>
       </w:r>
       <w:r>
         <w:t xml:space="preserve"> de 1, </w:t>
@@ -447,15 +428,7 @@
         <w:jc w:val="both"/>
       </w:pPr>
       <w:r>
-        <w:t xml:space="preserve">Este modelo fue propuesto por </w:t>
-      </w:r>
-      <w:proofErr w:type="spellStart"/>
-      <w:r>
-        <w:t>Nagel</w:t>
-      </w:r>
-      <w:proofErr w:type="spellEnd"/>
-      <w:r>
-        <w:t xml:space="preserve"> (1995) para </w:t>
+        <w:t xml:space="preserve">Este modelo fue propuesto por Nagel (1995) para </w:t>
       </w:r>
       <w:r>
         <w:t>dar cuenta de la conducta de las personas en juegos con solución por dominancia en general, y</w:t>
@@ -470,227 +443,190 @@
         <w:t>p</w:t>
       </w:r>
       <w:r>
-        <w:t>-</w:t>
-      </w:r>
-      <w:proofErr w:type="spellStart"/>
-      <w:r>
-        <w:t>Beauty</w:t>
-      </w:r>
-      <w:proofErr w:type="spellEnd"/>
+        <w:t>-Beauty contest</w:t>
+      </w:r>
+      <w:r>
+        <w:t xml:space="preserve"> en particular</w:t>
+      </w:r>
+      <w:r>
+        <w:t>.</w:t>
+      </w:r>
+      <w:r>
+        <w:t xml:space="preserve"> El modelo establece niveles cognitivos que describen cuántos pasos de razonamiento iterado realiza una persona en el juego.</w:t>
+      </w:r>
+    </w:p>
+    <w:p>
+      <w:pPr>
+        <w:jc w:val="both"/>
+      </w:pPr>
+      <w:r>
+        <w:t>Existen jugadores con un nivel cognitivo 0, caracterizados por no realizar ningún paso de razonamiento iterado, es decir, no toman en consideración</w:t>
+      </w:r>
+      <w:r>
+        <w:t xml:space="preserve"> que las elecciones de </w:t>
+      </w:r>
+      <w:r>
+        <w:t xml:space="preserve">los otros participantes inﬂuyen en </w:t>
+      </w:r>
+      <w:r>
+        <w:t xml:space="preserve">el </w:t>
+      </w:r>
+      <w:r>
+        <w:t>cálculo del nú</w:t>
+      </w:r>
+      <w:r>
+        <w:t>mero objetivo. P</w:t>
+      </w:r>
+      <w:r>
+        <w:t>ara elegir su número, estos jugadores se basan en alguna regla arbitraria, como su número de la suerte o favorito, 50 porque está a la misma distancia de ambos extremos del rango, etc., por lo que podrían elegir cualquier número del rango con una probabilidad simillar.</w:t>
+      </w:r>
+    </w:p>
+    <w:p>
+      <w:pPr>
+        <w:jc w:val="both"/>
+      </w:pPr>
+      <w:r>
+        <w:t>Un jugador de nivel 1 es aquél</w:t>
+      </w:r>
+      <w:r>
+        <w:t xml:space="preserve"> que se sí considera que las elecciones de los otros jugadores influyen en el cálculo del número objetivo, pero supone que los otros jugadores no han tomado esto en consideración; el jugador de nivel 1 asume que los demás jugadores son de nivel 0 y elige el número que es la respuesta óptima contra este tipo de jugadores.</w:t>
+      </w:r>
+      <w:r>
+        <w:t xml:space="preserve"> El jugador asume que la media de números elegidos por todos los jugadores estará cerca de 50 (el mejor predictor de un conjunto de números aleatorios entre 0 y 100) y multiplicará este número por </w:t>
+      </w:r>
+      <w:r>
+        <w:rPr>
+          <w:i/>
+        </w:rPr>
+        <w:t>p</w:t>
+      </w:r>
+      <w:r>
+        <w:t xml:space="preserve"> para acercarse lo más posible al número objetivo.</w:t>
+      </w:r>
+    </w:p>
+    <w:p>
+      <w:pPr>
+        <w:jc w:val="both"/>
+      </w:pPr>
+      <w:r>
+        <w:t>Un jugador de nivel 2 no solo considera que las elecciones de otros jugadores influyen en el número objetivo, también asume que los otros jugador</w:t>
+      </w:r>
+      <w:r>
+        <w:t xml:space="preserve">es saben esto; el jugador de nivel 2 </w:t>
+      </w:r>
+      <w:r>
+        <w:t>elegirá</w:t>
+      </w:r>
+      <w:r>
+        <w:t xml:space="preserve"> el número que es la respuesta óptima contra una población de oponentes de nivel 1</w:t>
+      </w:r>
+      <w:r>
+        <w:t xml:space="preserve">. Como estos </w:t>
+      </w:r>
+      <w:r>
+        <w:t>eligen números cercanos a 50*</w:t>
+      </w:r>
+      <w:r>
+        <w:rPr>
+          <w:i/>
+        </w:rPr>
+        <w:t>p</w:t>
+      </w:r>
+      <w:r>
+        <w:t xml:space="preserve">, el jugador de nivel 2 debe multiplicar por </w:t>
+      </w:r>
+      <w:r>
+        <w:rPr>
+          <w:i/>
+        </w:rPr>
+        <w:t>p</w:t>
+      </w:r>
+      <w:r>
+        <w:t xml:space="preserve"> nuevamente para acercarse al número objetivo, esto es 50*</w:t>
+      </w:r>
+      <w:r>
+        <w:rPr>
+          <w:i/>
+        </w:rPr>
+        <w:t>p</w:t>
+      </w:r>
+      <w:r>
+        <w:t>^2.</w:t>
+      </w:r>
+    </w:p>
+    <w:p>
+      <w:pPr>
+        <w:jc w:val="both"/>
+      </w:pPr>
+      <w:r>
+        <w:t xml:space="preserve">Generalizando, un jugador de nivel </w:t>
+      </w:r>
+      <w:r>
+        <w:rPr>
+          <w:i/>
+        </w:rPr>
+        <w:t>k</w:t>
+      </w:r>
+      <w:r>
+        <w:t xml:space="preserve"> elegirá la respuesta óptima contra una población de jugadores de nivel </w:t>
+      </w:r>
+      <w:r>
+        <w:rPr>
+          <w:i/>
+        </w:rPr>
+        <w:t>k</w:t>
+      </w:r>
+      <w:r>
+        <w:t>-1, que puede expresarse como 50*</w:t>
+      </w:r>
+      <w:r>
+        <w:rPr>
+          <w:i/>
+        </w:rPr>
+        <w:t>p</w:t>
+      </w:r>
+      <w:r>
+        <w:t>^</w:t>
+      </w:r>
+      <w:r>
+        <w:rPr>
+          <w:i/>
+        </w:rPr>
+        <w:t>k</w:t>
+      </w:r>
+      <w:r>
+        <w:t>.</w:t>
+      </w:r>
+      <w:r>
+        <w:t xml:space="preserve"> Con base en esta regla, el modelo </w:t>
+      </w:r>
+      <w:r>
+        <w:t>c</w:t>
+      </w:r>
+      <w:r>
+        <w:t xml:space="preserve">lasifica a los jugadores en un nivel cognitivo </w:t>
+      </w:r>
+      <w:r>
+        <w:t>en función de a</w:t>
+      </w:r>
+      <w:r>
+        <w:t xml:space="preserve"> cuál de los </w:t>
+      </w:r>
+      <w:r>
+        <w:t>intervalos</w:t>
+      </w:r>
+      <w:r>
+        <w:t xml:space="preserve"> de elección establecidos </w:t>
+      </w:r>
+      <w:r>
+        <w:t xml:space="preserve">por el modelo </w:t>
+      </w:r>
+      <w:r>
+        <w:t>pertenece su número elegido.</w:t>
+      </w:r>
       <w:r>
         <w:t xml:space="preserve"> </w:t>
       </w:r>
-      <w:proofErr w:type="spellStart"/>
-      <w:r>
-        <w:t>contest</w:t>
-      </w:r>
-      <w:proofErr w:type="spellEnd"/>
-      <w:r>
-        <w:t xml:space="preserve"> en particular</w:t>
-      </w:r>
-      <w:r>
-        <w:t>.</w:t>
-      </w:r>
-      <w:r>
-        <w:t xml:space="preserve"> El modelo establece niveles cognitivos que describen cuántos pasos de razonamiento iterado realiza una persona en el juego.</w:t>
-      </w:r>
-    </w:p>
-    <w:p>
-      <w:pPr>
-        <w:jc w:val="both"/>
-      </w:pPr>
-      <w:r>
-        <w:t>Existen jugadores con un nivel cognitivo 0, caracterizados por no realizar ningún paso de razonamiento iterado, es decir, no toman en consideración</w:t>
-      </w:r>
-      <w:r>
-        <w:t xml:space="preserve"> que las elecciones de </w:t>
-      </w:r>
-      <w:r>
-        <w:t xml:space="preserve">los otros participantes </w:t>
-      </w:r>
-      <w:proofErr w:type="spellStart"/>
-      <w:r>
-        <w:t>inﬂuyen</w:t>
-      </w:r>
-      <w:proofErr w:type="spellEnd"/>
-      <w:r>
-        <w:t xml:space="preserve"> en </w:t>
-      </w:r>
-      <w:r>
-        <w:t xml:space="preserve">el </w:t>
-      </w:r>
-      <w:r>
-        <w:t>cálculo del nú</w:t>
-      </w:r>
-      <w:r>
-        <w:t>mero objetivo. P</w:t>
-      </w:r>
-      <w:r>
-        <w:t xml:space="preserve">ara elegir su número, estos jugadores se basan en alguna regla arbitraria, </w:t>
-      </w:r>
-      <w:r>
-        <w:t>como su número de la suerte o favorito, 50 porque está a la misma distancia de ambos extremos del rango, etc</w:t>
-      </w:r>
-      <w:r>
-        <w:t xml:space="preserve">., por lo que podrían elegir cualquier número del rango con una probabilidad </w:t>
-      </w:r>
-      <w:proofErr w:type="spellStart"/>
-      <w:r>
-        <w:t>simillar</w:t>
-      </w:r>
-      <w:proofErr w:type="spellEnd"/>
-      <w:r>
-        <w:t>.</w:t>
-      </w:r>
-    </w:p>
-    <w:p>
-      <w:pPr>
-        <w:jc w:val="both"/>
-      </w:pPr>
-      <w:r>
-        <w:t>Un jugador de nivel 1 es aquél</w:t>
-      </w:r>
-      <w:r>
-        <w:t xml:space="preserve"> que se sí considera que las elecciones de los otros jugadores influyen en el cálculo del número objetivo, pero supone que los otros jugadores no han tomado esto en consideración; el jugador de nivel 1 asume que los demás jugadores son de nivel 0 y elige el número que es la respuesta óptima contra este tipo de jugadores.</w:t>
-      </w:r>
-      <w:r>
-        <w:t xml:space="preserve"> El jugador asume que la media de números elegidos por todos los jugadores estará cerca de 50 (el mejor predictor de un conjunto de números aleatorios entre 0 y 100) y multiplicará este número por </w:t>
-      </w:r>
-      <w:r>
-        <w:rPr>
-          <w:i/>
-        </w:rPr>
-        <w:t>p</w:t>
-      </w:r>
-      <w:r>
-        <w:t xml:space="preserve"> para acercarse lo más posible al número objetivo.</w:t>
-      </w:r>
-    </w:p>
-    <w:p>
-      <w:pPr>
-        <w:jc w:val="both"/>
-      </w:pPr>
-      <w:r>
-        <w:t>Un jugador de nivel 2 no solo considera que las elecciones de otros jugadores influyen en el número objetivo, también asume que los otros jugador</w:t>
-      </w:r>
-      <w:r>
-        <w:t xml:space="preserve">es saben esto; el jugador de nivel 2 </w:t>
-      </w:r>
-      <w:r>
-        <w:t>elegirá</w:t>
-      </w:r>
-      <w:r>
-        <w:t xml:space="preserve"> el número que es la respuesta óptima contra una población de oponentes de nivel 1</w:t>
-      </w:r>
-      <w:r>
-        <w:t xml:space="preserve">. Como estos </w:t>
-      </w:r>
-      <w:r>
-        <w:t>eligen números cercanos a 50*</w:t>
-      </w:r>
-      <w:r>
-        <w:rPr>
-          <w:i/>
-        </w:rPr>
-        <w:t>p</w:t>
-      </w:r>
-      <w:r>
-        <w:t xml:space="preserve">, el jugador de nivel 2 debe multiplicar por </w:t>
-      </w:r>
-      <w:r>
-        <w:rPr>
-          <w:i/>
-        </w:rPr>
-        <w:t>p</w:t>
-      </w:r>
-      <w:r>
-        <w:t xml:space="preserve"> nuevamente para acercarse al número objetivo, esto es 50*</w:t>
-      </w:r>
-      <w:r>
-        <w:rPr>
-          <w:i/>
-        </w:rPr>
-        <w:t>p</w:t>
-      </w:r>
-      <w:r>
-        <w:t>^2.</w:t>
-      </w:r>
-    </w:p>
-    <w:p>
-      <w:pPr>
-        <w:jc w:val="both"/>
-      </w:pPr>
-      <w:r>
-        <w:t xml:space="preserve">Generalizando, un jugador de nivel </w:t>
-      </w:r>
-      <w:r>
-        <w:rPr>
-          <w:i/>
-        </w:rPr>
-        <w:t>k</w:t>
-      </w:r>
-      <w:r>
-        <w:t xml:space="preserve"> elegirá la respuesta óptima contra una población de jugadores de nivel </w:t>
-      </w:r>
-      <w:r>
-        <w:rPr>
-          <w:i/>
-        </w:rPr>
-        <w:t>k</w:t>
-      </w:r>
-      <w:r>
-        <w:t>-1, que puede expresarse como 50*</w:t>
-      </w:r>
-      <w:proofErr w:type="spellStart"/>
-      <w:r>
-        <w:rPr>
-          <w:i/>
-        </w:rPr>
-        <w:t>p</w:t>
-      </w:r>
-      <w:r>
-        <w:t>^</w:t>
-      </w:r>
-      <w:r>
-        <w:rPr>
-          <w:i/>
-        </w:rPr>
-        <w:t>k</w:t>
-      </w:r>
-      <w:proofErr w:type="spellEnd"/>
-      <w:r>
-        <w:t>.</w:t>
-      </w:r>
-      <w:r>
-        <w:t xml:space="preserve"> Con base en esta regla, el modelo </w:t>
-      </w:r>
-      <w:r>
-        <w:t>c</w:t>
-      </w:r>
-      <w:r>
-        <w:t xml:space="preserve">lasifica a los jugadores en un nivel cognitivo </w:t>
-      </w:r>
-      <w:r>
-        <w:t>en función de a</w:t>
-      </w:r>
-      <w:r>
-        <w:t xml:space="preserve"> cuál de los </w:t>
-      </w:r>
-      <w:r>
-        <w:t>intervalos</w:t>
-      </w:r>
-      <w:r>
-        <w:t xml:space="preserve"> de elección establecidos </w:t>
-      </w:r>
-      <w:r>
-        <w:t xml:space="preserve">por el modelo </w:t>
-      </w:r>
-      <w:r>
-        <w:t>pertenece su número elegido.</w:t>
-      </w:r>
-      <w:r>
-        <w:t xml:space="preserve"> </w:t>
-      </w:r>
     </w:p>
     <w:p>
       <w:pPr>
@@ -742,15 +678,7 @@
         <w:t>son capaces</w:t>
       </w:r>
       <w:r>
-        <w:t xml:space="preserve"> de hacer en el juego (</w:t>
-      </w:r>
-      <w:proofErr w:type="spellStart"/>
-      <w:r>
-        <w:t>Agranov</w:t>
-      </w:r>
-      <w:proofErr w:type="spellEnd"/>
-      <w:r>
-        <w:t xml:space="preserve"> et</w:t>
+        <w:t xml:space="preserve"> de hacer en el juego (Agranov et</w:t>
       </w:r>
       <w:r>
         <w:t xml:space="preserve"> </w:t>
@@ -810,43 +738,294 @@
         <w:t>p</w:t>
       </w:r>
       <w:r>
-        <w:t>-</w:t>
-      </w:r>
-      <w:proofErr w:type="spellStart"/>
-      <w:r>
-        <w:t>beauty</w:t>
-      </w:r>
-      <w:proofErr w:type="spellEnd"/>
+        <w:t xml:space="preserve">-beauty contest, </w:t>
+      </w:r>
+      <w:r>
+        <w:t>Agranov</w:t>
+      </w:r>
+      <w:r>
+        <w:t xml:space="preserve"> et al. (2012</w:t>
+      </w:r>
+      <w:r>
+        <w:t>)</w:t>
+      </w:r>
+      <w:r>
+        <w:t xml:space="preserve"> manipularon las creencias que los participantes tenían sobre sus oponentes</w:t>
+      </w:r>
+      <w:r>
+        <w:t xml:space="preserve"> en un juego de </w:t>
+      </w:r>
+      <w:r>
+        <w:rPr>
+          <w:i/>
+        </w:rPr>
+        <w:t>p</w:t>
+      </w:r>
+      <w:r>
+        <w:t>-beauty contest</w:t>
+      </w:r>
+      <w:r>
+        <w:t xml:space="preserve">; </w:t>
+      </w:r>
+      <w:r>
+        <w:t>en una condición se le dijo a cada participante que jugaría</w:t>
+      </w:r>
+      <w:r>
+        <w:t xml:space="preserve"> con </w:t>
+      </w:r>
+      <w:r>
+        <w:t>7 estudiantes graduados de economía con conocimiento sobre este tipo de juegos, mientras que en otra condición se les dijo que jugarían con 7 computadoras que elegían números entre 0 y 100 con la misma probabilidad.</w:t>
+      </w:r>
+    </w:p>
+    <w:p>
+      <w:pPr>
+        <w:jc w:val="both"/>
+      </w:pPr>
+      <w:r>
+        <w:t>En la condición con estudiantes graduados los participantes mostraron un nivel cognitivo significativamente mayor que en la condición de las computadoras.</w:t>
+      </w:r>
+    </w:p>
+    <w:p>
+      <w:pPr>
+        <w:jc w:val="both"/>
+      </w:pPr>
+      <w:r>
+        <w:t xml:space="preserve">Con este resultado, los autores </w:t>
+      </w:r>
+      <w:r>
+        <w:t>demostraron que el nivel cognitivo que muestran las personas en</w:t>
+      </w:r>
+      <w:r>
+        <w:t xml:space="preserve"> juegos de</w:t>
+      </w:r>
       <w:r>
         <w:t xml:space="preserve"> </w:t>
       </w:r>
-      <w:proofErr w:type="spellStart"/>
-      <w:r>
-        <w:t>contest</w:t>
-      </w:r>
-      <w:proofErr w:type="spellEnd"/>
-      <w:r>
-        <w:t xml:space="preserve">, </w:t>
-      </w:r>
-      <w:proofErr w:type="spellStart"/>
-      <w:r>
-        <w:t>Agranov</w:t>
-      </w:r>
-      <w:proofErr w:type="spellEnd"/>
-      <w:r>
-        <w:t xml:space="preserve"> et al. (2012</w:t>
+      <w:r>
+        <w:rPr>
+          <w:i/>
+        </w:rPr>
+        <w:t>p</w:t>
+      </w:r>
+      <w:r>
+        <w:t>-beauty contest depende no únicamente de su sofisticación cognitiva, sino también de sus creencias sobre la sofisticación de los otros jugadores.</w:t>
+      </w:r>
+    </w:p>
+    <w:p>
+      <w:pPr>
+        <w:jc w:val="both"/>
+      </w:pPr>
+      <w:r>
+        <w:t>Con la intención de estudiar de forma mucho más directa la relación entre creencias y elecciones,</w:t>
+      </w:r>
+      <w:r>
+        <w:t xml:space="preserve"> </w:t>
+      </w:r>
+      <w:r>
+        <w:t>Lahav</w:t>
+      </w:r>
+      <w:r>
+        <w:t xml:space="preserve"> (</w:t>
+      </w:r>
+      <w:r>
+        <w:t xml:space="preserve">2015) </w:t>
+      </w:r>
+      <w:r>
+        <w:t xml:space="preserve">utilizó </w:t>
+      </w:r>
+      <w:r>
+        <w:t>creencias provocadas (elicited beliefs) en sesiones experimentales con hasta 20 participantes</w:t>
+      </w:r>
+      <w:r>
+        <w:t>, que jugaron por 5 periodos (repeticiones del</w:t>
+      </w:r>
+      <w:r>
+        <w:t xml:space="preserve"> juego</w:t>
       </w:r>
       <w:r>
         <w:t>)</w:t>
       </w:r>
       <w:r>
-        <w:t xml:space="preserve"> manipularon las creencias que los participantes tenían sobre sus oponentes</w:t>
+        <w:t xml:space="preserve">. </w:t>
+      </w:r>
+      <w:r>
+        <w:t>En cada periodo, a</w:t>
+      </w:r>
+      <w:r>
+        <w:t xml:space="preserve">demás de elegir su </w:t>
+      </w:r>
+      <w:r>
+        <w:t>propio número, se les pidió a los participantes que adivinaran cuántos de los otros participantes elegirían números en los intervalos 0-10, 11-20, 21-30, …, 91-100.</w:t>
+      </w:r>
+    </w:p>
+    <w:p>
+      <w:pPr>
+        <w:jc w:val="both"/>
+      </w:pPr>
+      <w:r>
+        <w:t xml:space="preserve">Contrario con investigaciones previas, </w:t>
+      </w:r>
+      <w:r>
+        <w:t xml:space="preserve">Lahav (2015) concluye que las elecciones </w:t>
+      </w:r>
+      <w:r>
+        <w:t>no son un reflejo</w:t>
       </w:r>
       <w:r>
         <w:t xml:space="preserve"> </w:t>
       </w:r>
       <w:r>
-        <w:t xml:space="preserve">en un juego de </w:t>
+        <w:t>preciso</w:t>
+      </w:r>
+      <w:r>
+        <w:t xml:space="preserve"> de las creencias </w:t>
+      </w:r>
+      <w:r>
+        <w:t xml:space="preserve">de las personas, </w:t>
+      </w:r>
+      <w:r>
+        <w:t>pues al calcular la creencia de los participantes sobre cuál será el promedio de los números elegidos en el juego</w:t>
+      </w:r>
+      <w:r>
+        <w:t xml:space="preserve"> a partir de las creencias provocadas</w:t>
+      </w:r>
+      <w:r>
+        <w:t xml:space="preserve"> y multiplicar este número por p, encuentra diferencias significativas entre este valor y la elección real de los participantes.</w:t>
+      </w:r>
+    </w:p>
+    <w:p>
+      <w:pPr>
+        <w:jc w:val="both"/>
+      </w:pPr>
+      <w:r>
+        <w:t xml:space="preserve">Se </w:t>
+      </w:r>
+      <w:r>
+        <w:t>considera importante realizar las siguientes puntualizaciones sobre</w:t>
+      </w:r>
+      <w:r>
+        <w:t xml:space="preserve"> los resultados</w:t>
+      </w:r>
+      <w:r>
+        <w:t xml:space="preserve"> y conclusiones</w:t>
+      </w:r>
+      <w:r>
+        <w:t xml:space="preserve"> de Lahav (2015)</w:t>
+      </w:r>
+      <w:r>
+        <w:t>:</w:t>
+      </w:r>
+    </w:p>
+    <w:p>
+      <w:pPr>
+        <w:jc w:val="both"/>
+      </w:pPr>
+      <w:r>
+        <w:t>1) P</w:t>
+      </w:r>
+      <w:r>
+        <w:t>or el método utilizado para prov</w:t>
+      </w:r>
+      <w:r>
+        <w:t>ocar las creencias, la creencia</w:t>
+      </w:r>
+      <w:r>
+        <w:t xml:space="preserve"> sobre el promedio de números el</w:t>
+      </w:r>
+      <w:r>
+        <w:t>egidos solo es una aproximación.</w:t>
+      </w:r>
+    </w:p>
+    <w:p>
+      <w:pPr>
+        <w:jc w:val="both"/>
+      </w:pPr>
+      <w:r>
+        <w:t>2) C</w:t>
+      </w:r>
+      <w:r>
+        <w:t>on alrededor de 20 personas participando en el juego, que los jugadores basen su elección en un cóm</w:t>
+      </w:r>
+      <w:r>
+        <w:t>puto exacto parece inverosímil.</w:t>
+      </w:r>
+    </w:p>
+    <w:p>
+      <w:pPr>
+        <w:jc w:val="both"/>
+      </w:pPr>
+      <w:r>
+        <w:t>3) G</w:t>
+      </w:r>
+      <w:r>
+        <w:t>racias a la implementación de grupos control, se determinó que provocar creencias no influye significativamente en el número</w:t>
+      </w:r>
+      <w:r>
+        <w:t xml:space="preserve"> elegido de los participantes.</w:t>
+      </w:r>
+    </w:p>
+    <w:p>
+      <w:pPr>
+        <w:jc w:val="both"/>
+      </w:pPr>
+      <w:r>
+        <w:t xml:space="preserve">4) </w:t>
+      </w:r>
+      <w:r>
+        <w:t>E</w:t>
+      </w:r>
+      <w:r>
+        <w:t xml:space="preserve">l quinto periodo del juego fue el único en el que no </w:t>
+      </w:r>
+      <w:r>
+        <w:t>hubo</w:t>
+      </w:r>
+      <w:r>
+        <w:t xml:space="preserve"> diferencias significativas entre creencias y elección, lo que podría apuntar a que esta discrepancia </w:t>
+      </w:r>
+      <w:r>
+        <w:t>disminuye con la experiencia.</w:t>
+      </w:r>
+    </w:p>
+    <w:p>
+      <w:pPr>
+        <w:jc w:val="both"/>
+      </w:pPr>
+      <w:r>
+        <w:t xml:space="preserve">5) </w:t>
+      </w:r>
+      <w:r>
+        <w:t xml:space="preserve">en un intento de </w:t>
+      </w:r>
+      <w:r>
+        <w:t xml:space="preserve">regular la tendencia de los números elegidos de aproximarse cada vez más al equilibrio en cada periodo, Lahav implementó un método de normalización en el que ponderó las diferencias entre creencias y elecciones de cada participante en cada periodo por el promedio de </w:t>
+      </w:r>
+      <w:r>
+        <w:lastRenderedPageBreak/>
+        <w:t>los números elegidos por todos los participantes en ese periodo.</w:t>
+      </w:r>
+      <w:r>
+        <w:t xml:space="preserve"> </w:t>
+      </w:r>
+      <w:r>
+        <w:t>Un problema con este método es que castiga más severamente las diferencias entre creencias y elecciones cuando e</w:t>
+      </w:r>
+      <w:r>
+        <w:t>stas están por arriba del promedio de números elegidos; no solo evalúa la diferencia entre creencia</w:t>
+      </w:r>
+      <w:r>
+        <w:t>s y elecciones, sino también qué</w:t>
+      </w:r>
+      <w:r>
+        <w:t xml:space="preserve"> tan sofisticada es la elección y creencia del participante.</w:t>
+      </w:r>
+    </w:p>
+    <w:p>
+      <w:pPr>
+        <w:jc w:val="both"/>
+      </w:pPr>
+      <w:r>
+        <w:t xml:space="preserve">El resultado mencionado en el punto 4 permite cuestionar si la discrepancia entre creencias y elecciones se ve afectada por la experiencia que tienen los participantes en el juego.  En la siguiente sección se revisa el efecto de la experiencia en juegos repetidos de </w:t>
       </w:r>
       <w:r>
         <w:rPr>
@@ -855,327 +1034,7 @@
         <w:t>p</w:t>
       </w:r>
       <w:r>
-        <w:t>-</w:t>
-      </w:r>
-      <w:proofErr w:type="spellStart"/>
-      <w:r>
-        <w:t>beauty</w:t>
-      </w:r>
-      <w:proofErr w:type="spellEnd"/>
-      <w:r>
-        <w:t xml:space="preserve"> </w:t>
-      </w:r>
-      <w:proofErr w:type="spellStart"/>
-      <w:r>
-        <w:t>contest</w:t>
-      </w:r>
-      <w:proofErr w:type="spellEnd"/>
-      <w:r>
-        <w:t xml:space="preserve">; </w:t>
-      </w:r>
-      <w:r>
-        <w:t>en una condición se le dijo a cada participante que jugaría</w:t>
-      </w:r>
-      <w:r>
-        <w:t xml:space="preserve"> con </w:t>
-      </w:r>
-      <w:r>
-        <w:t>7 estudiantes graduados de economía con conocimiento sobre este tipo de juegos, mientras que en otra condición se les dijo que jugarían con 7 computadoras que elegían números entre 0 y 100 con la misma probabilidad.</w:t>
-      </w:r>
-    </w:p>
-    <w:p>
-      <w:pPr>
-        <w:jc w:val="both"/>
-      </w:pPr>
-      <w:r>
-        <w:t>En la condición con estudiantes graduados los participantes mostraron un nivel cognitivo significativamente mayor que en la condición de las computadoras.</w:t>
-      </w:r>
-    </w:p>
-    <w:p>
-      <w:pPr>
-        <w:jc w:val="both"/>
-      </w:pPr>
-      <w:r>
-        <w:t xml:space="preserve">Con este resultado, los autores </w:t>
-      </w:r>
-      <w:r>
-        <w:t>demostraron que el nivel cognitivo que muestran las personas en</w:t>
-      </w:r>
-      <w:r>
-        <w:t xml:space="preserve"> juegos de</w:t>
-      </w:r>
-      <w:r>
-        <w:t xml:space="preserve"> </w:t>
-      </w:r>
-      <w:r>
-        <w:rPr>
-          <w:i/>
-        </w:rPr>
-        <w:t>p</w:t>
-      </w:r>
-      <w:r>
-        <w:t>-</w:t>
-      </w:r>
-      <w:proofErr w:type="spellStart"/>
-      <w:r>
-        <w:t>beauty</w:t>
-      </w:r>
-      <w:proofErr w:type="spellEnd"/>
-      <w:r>
-        <w:t xml:space="preserve"> </w:t>
-      </w:r>
-      <w:proofErr w:type="spellStart"/>
-      <w:r>
-        <w:t>contest</w:t>
-      </w:r>
-      <w:proofErr w:type="spellEnd"/>
-      <w:r>
-        <w:t xml:space="preserve"> depende no únicamente de su sofisticación cognitiva, sino también de sus creencias sobre la sofisticación de los otros jugadores.</w:t>
-      </w:r>
-    </w:p>
-    <w:p>
-      <w:pPr>
-        <w:jc w:val="both"/>
-      </w:pPr>
-      <w:r>
-        <w:t>Con la intención de estudiar de forma mucho más directa la relación entre creencias y elecciones,</w:t>
-      </w:r>
-      <w:r>
-        <w:t xml:space="preserve"> </w:t>
-      </w:r>
-      <w:proofErr w:type="spellStart"/>
-      <w:r>
-        <w:t>Lahav</w:t>
-      </w:r>
-      <w:proofErr w:type="spellEnd"/>
-      <w:r>
-        <w:t xml:space="preserve"> (</w:t>
-      </w:r>
-      <w:r>
-        <w:t xml:space="preserve">2015) </w:t>
-      </w:r>
-      <w:r>
-        <w:t xml:space="preserve">utilizó </w:t>
-      </w:r>
-      <w:r>
-        <w:t>creencias provocadas (</w:t>
-      </w:r>
-      <w:proofErr w:type="spellStart"/>
-      <w:r>
-        <w:t>elicited</w:t>
-      </w:r>
-      <w:proofErr w:type="spellEnd"/>
-      <w:r>
-        <w:t xml:space="preserve"> </w:t>
-      </w:r>
-      <w:proofErr w:type="spellStart"/>
-      <w:r>
-        <w:t>beliefs</w:t>
-      </w:r>
-      <w:proofErr w:type="spellEnd"/>
-      <w:r>
-        <w:t>) en sesiones experimentales con hasta 20 participantes</w:t>
-      </w:r>
-      <w:r>
-        <w:t>, que jugaron por 5 periodos (repeticiones del</w:t>
-      </w:r>
-      <w:r>
-        <w:t xml:space="preserve"> juego</w:t>
-      </w:r>
-      <w:r>
-        <w:t>)</w:t>
-      </w:r>
-      <w:r>
-        <w:t xml:space="preserve">. </w:t>
-      </w:r>
-      <w:r>
-        <w:t>En cada periodo, a</w:t>
-      </w:r>
-      <w:r>
-        <w:t xml:space="preserve">demás de elegir su </w:t>
-      </w:r>
-      <w:r>
-        <w:t>propio número, se les pidió a los participantes que adivinaran cuántos de los otros participantes elegirían números en los intervalos 0-10, 11-20, 21-30, …, 91-100.</w:t>
-      </w:r>
-    </w:p>
-    <w:p>
-      <w:pPr>
-        <w:jc w:val="both"/>
-      </w:pPr>
-      <w:r>
-        <w:t xml:space="preserve">Contrario con investigaciones previas, </w:t>
-      </w:r>
-      <w:proofErr w:type="spellStart"/>
-      <w:r>
-        <w:t>Lahav</w:t>
-      </w:r>
-      <w:proofErr w:type="spellEnd"/>
-      <w:r>
-        <w:t xml:space="preserve"> (2015) concluye que las elecciones </w:t>
-      </w:r>
-      <w:r>
-        <w:t>no son un reflejo</w:t>
-      </w:r>
-      <w:r>
-        <w:t xml:space="preserve"> </w:t>
-      </w:r>
-      <w:r>
-        <w:t>preciso</w:t>
-      </w:r>
-      <w:r>
-        <w:t xml:space="preserve"> de las creencias </w:t>
-      </w:r>
-      <w:r>
-        <w:t xml:space="preserve">de las personas, </w:t>
-      </w:r>
-      <w:r>
-        <w:t>pues al calcular la creencia de los participantes sobre cuál será el promedio de los números elegidos en el juego</w:t>
-      </w:r>
-      <w:r>
-        <w:t xml:space="preserve"> a </w:t>
-      </w:r>
-      <w:r>
-        <w:t>partir de las creencias provocadas</w:t>
-      </w:r>
-      <w:r>
-        <w:t xml:space="preserve"> y multiplicar este número por p, encuentra diferencias significativas entre este valor y la elección real de los participantes.</w:t>
-      </w:r>
-    </w:p>
-    <w:p>
-      <w:pPr>
-        <w:jc w:val="both"/>
-      </w:pPr>
-      <w:bookmarkStart w:id="0" w:name="_GoBack"/>
-      <w:bookmarkEnd w:id="0"/>
-      <w:r>
-        <w:rPr>
-          <w:highlight w:val="yellow"/>
-        </w:rPr>
-        <w:t xml:space="preserve">Se </w:t>
-      </w:r>
-      <w:r>
-        <w:rPr>
-          <w:highlight w:val="yellow"/>
-        </w:rPr>
-        <w:t>considera importante realizar las siguientes puntualizaciones sobre</w:t>
-      </w:r>
-      <w:r>
-        <w:rPr>
-          <w:highlight w:val="yellow"/>
-        </w:rPr>
-        <w:t xml:space="preserve"> los resultados</w:t>
-      </w:r>
-      <w:r>
-        <w:rPr>
-          <w:highlight w:val="yellow"/>
-        </w:rPr>
-        <w:t xml:space="preserve"> y conclusiones</w:t>
-      </w:r>
-      <w:r>
-        <w:rPr>
-          <w:highlight w:val="yellow"/>
-        </w:rPr>
-        <w:t xml:space="preserve"> de </w:t>
-      </w:r>
-      <w:proofErr w:type="spellStart"/>
-      <w:r>
-        <w:rPr>
-          <w:highlight w:val="yellow"/>
-        </w:rPr>
-        <w:t>Lahav</w:t>
-      </w:r>
-      <w:proofErr w:type="spellEnd"/>
-      <w:r>
-        <w:rPr>
-          <w:highlight w:val="yellow"/>
-        </w:rPr>
-        <w:t xml:space="preserve"> (2015)</w:t>
-      </w:r>
-      <w:r>
-        <w:rPr>
-          <w:highlight w:val="yellow"/>
-        </w:rPr>
-        <w:t>:</w:t>
-      </w:r>
-      <w:r>
-        <w:rPr>
-          <w:highlight w:val="yellow"/>
-        </w:rPr>
-        <w:t xml:space="preserve"> 1) por el método utilizado para prov</w:t>
-      </w:r>
-      <w:r>
-        <w:rPr>
-          <w:highlight w:val="yellow"/>
-        </w:rPr>
-        <w:t>ocar las creencias, la creencia</w:t>
-      </w:r>
-      <w:r>
-        <w:rPr>
-          <w:highlight w:val="yellow"/>
-        </w:rPr>
-        <w:t xml:space="preserve"> sobre el promedio de números elegidos solo es una aproximación, 2) con alrededor de 20 personas participando en el juego, que los jugadores basen su elección en un cómputo exacto parece inverosímil, 3) gracias a la implementación de grupos control, se determinó que provocar creencias no influye significativamente en el número</w:t>
-      </w:r>
-      <w:r>
-        <w:rPr>
-          <w:highlight w:val="yellow"/>
-        </w:rPr>
-        <w:t xml:space="preserve"> elegido de los participantes,</w:t>
-      </w:r>
-      <w:r>
-        <w:rPr>
-          <w:highlight w:val="yellow"/>
-        </w:rPr>
-        <w:t xml:space="preserve"> 4) </w:t>
-      </w:r>
-      <w:r>
-        <w:rPr>
-          <w:highlight w:val="yellow"/>
-        </w:rPr>
-        <w:t xml:space="preserve">el quinto periodo del juego fue el único en el que no hubieron diferencias significativas entre creencias y elección, lo que podría apuntar a que esta discrepancia disminuye con la experiencia, y 5) </w:t>
-      </w:r>
-      <w:r>
-        <w:rPr>
-          <w:highlight w:val="yellow"/>
-        </w:rPr>
-        <w:t xml:space="preserve">en un intento de </w:t>
-      </w:r>
-      <w:r>
-        <w:rPr>
-          <w:highlight w:val="yellow"/>
-        </w:rPr>
-        <w:t xml:space="preserve">regular la tendencia de los números elegidos de aproximarse cada vez más al equilibrio en cada periodo, </w:t>
-      </w:r>
-      <w:proofErr w:type="spellStart"/>
-      <w:r>
-        <w:rPr>
-          <w:highlight w:val="yellow"/>
-        </w:rPr>
-        <w:t>Lahav</w:t>
-      </w:r>
-      <w:proofErr w:type="spellEnd"/>
-      <w:r>
-        <w:rPr>
-          <w:highlight w:val="yellow"/>
-        </w:rPr>
-        <w:t xml:space="preserve"> implementó un método de normalización en el que ponderó las diferencias entre creencias y elecciones de cada participante en cada periodo por el promedio de los números elegidos por todos los participantes en ese periodo.</w:t>
-      </w:r>
-      <w:r>
-        <w:rPr>
-          <w:highlight w:val="yellow"/>
-        </w:rPr>
-        <w:t xml:space="preserve"> </w:t>
-      </w:r>
-      <w:r>
-        <w:rPr>
-          <w:highlight w:val="yellow"/>
-        </w:rPr>
-        <w:t>Un problema con este método es que castiga más severamente las diferencias entre creencias y elecciones cuando e</w:t>
-      </w:r>
-      <w:r>
-        <w:rPr>
-          <w:highlight w:val="yellow"/>
-        </w:rPr>
-        <w:t>stas están por arriba del promedio de números elegidos; no solo evalúa la diferencia entre creencias y elecciones, sino también que tan sofisticada es la elección y creencia del participante.</w:t>
+        <w:t>-beauty contest.</w:t>
       </w:r>
     </w:p>
     <w:p>
@@ -1188,19 +1047,242 @@
         <w:jc w:val="both"/>
       </w:pPr>
       <w:r>
+        <w:t>E</w:t>
+      </w:r>
+      <w:r>
+        <w:t>fecto de la experiencia</w:t>
+      </w:r>
+    </w:p>
+    <w:p>
+      <w:pPr>
+        <w:jc w:val="both"/>
+      </w:pPr>
+      <w:r>
+        <w:t>Para estudiar</w:t>
+      </w:r>
+      <w:r>
+        <w:t xml:space="preserve"> el efecto de la experiencia e</w:t>
+      </w:r>
+      <w:r>
+        <w:t>n</w:t>
+      </w:r>
+      <w:r>
+        <w:t xml:space="preserve"> juegos repetidos de</w:t>
+      </w:r>
+      <w:r>
+        <w:t xml:space="preserve"> </w:t>
+      </w:r>
+      <w:r>
+        <w:rPr>
+          <w:i/>
+        </w:rPr>
+        <w:t>p</w:t>
+      </w:r>
+      <w:r>
+        <w:t xml:space="preserve">-beauty contest, </w:t>
+      </w:r>
+      <w:r>
+        <w:t xml:space="preserve">Slonim (2005) </w:t>
+      </w:r>
+      <w:r>
+        <w:t>realizó</w:t>
+      </w:r>
+      <w:r>
+        <w:t xml:space="preserve"> </w:t>
+      </w:r>
+      <w:r>
+        <w:t>sesiones de juego</w:t>
+      </w:r>
+      <w:r>
+        <w:t xml:space="preserve"> compuestas por tres subjuegos, cada uno a su vez compuesto por cuatro pe</w:t>
+      </w:r>
+      <w:r>
+        <w:t xml:space="preserve">riodos de juego. En todos los periodos de juego </w:t>
+      </w:r>
+      <w:r>
+        <w:t xml:space="preserve">participaban tres </w:t>
+      </w:r>
+      <w:r>
+        <w:t>personas</w:t>
+      </w:r>
+      <w:r>
+        <w:t xml:space="preserve"> cada vez.</w:t>
+      </w:r>
+    </w:p>
+    <w:p>
+      <w:pPr>
+        <w:jc w:val="both"/>
+      </w:pPr>
+      <w:r>
+        <w:t>En una condición experimental, luego del primer subjuego, dos jugadores salieron del juego y fueron reemplazados por dos jugadores que no habían ju</w:t>
+      </w:r>
+      <w:r>
+        <w:t>gado el juego previamente. El jugador que no fue reemplazado continuó en el grupo. Los tres jugadores participaron en el segundo subjuego, luego del cual los jugadores que habían entrado al inicio del subjuego 2 salieron del juego. Dos jugadores nuevos entraron para jugar el subjuego 3 junto con el participante que no fue reemplazado. En total se jugaron 12 periodos a lo largo de tres subjuegos, con un participante jugando en todos los 12 periodos, y los otros dos jugadores cambiando al inicio de cada subjuego.</w:t>
+      </w:r>
+    </w:p>
+    <w:p>
+      <w:pPr>
+        <w:jc w:val="both"/>
+      </w:pPr>
+      <w:r>
+        <w:t>Con esta manipulación, uno de los jugadores contaba con mayor experiencia que los demás. En otra condición experimental, dos jugadores también eran reemplazados al inicio de cada subjuego, pero estos jugadores nuevos contaban con la misma experiencia (cantidad de juegos jugados) que el jugador que permanecía en el juego.</w:t>
+      </w:r>
+    </w:p>
+    <w:p>
+      <w:pPr>
+        <w:jc w:val="both"/>
+      </w:pPr>
+      <w:r>
+        <w:t>En ambas condiciones, todos los participantes eran informados y conocían el nivel de experiencia de los demás participantes.</w:t>
+      </w:r>
+    </w:p>
+    <w:p>
+      <w:pPr>
+        <w:jc w:val="both"/>
+      </w:pPr>
+      <w:r>
+        <w:t xml:space="preserve">Slonim (2005) </w:t>
+      </w:r>
+      <w:r>
+        <w:t>reportó</w:t>
+      </w:r>
+      <w:r>
+        <w:t xml:space="preserve"> que los jugadores </w:t>
+      </w:r>
+      <w:r>
+        <w:t>con más experiencia</w:t>
+      </w:r>
+      <w:r>
+        <w:t xml:space="preserve"> mostraron un mayor ni</w:t>
+      </w:r>
+      <w:r>
+        <w:t>vel cognitivo observado (</w:t>
+      </w:r>
+      <w:r>
+        <w:t>números</w:t>
+      </w:r>
+      <w:r>
+        <w:t xml:space="preserve"> elegidos </w:t>
+      </w:r>
+      <w:r>
+        <w:t>más</w:t>
+      </w:r>
+      <w:r>
+        <w:t xml:space="preserve"> cercanos a </w:t>
+      </w:r>
+      <w:r>
+        <w:t>0</w:t>
+      </w:r>
+      <w:r>
+        <w:t xml:space="preserve">) cuando </w:t>
+      </w:r>
+      <w:r>
+        <w:t>sabían</w:t>
+      </w:r>
+      <w:r>
+        <w:t xml:space="preserve"> que </w:t>
+      </w:r>
+      <w:r>
+        <w:t xml:space="preserve">jugaban contra oponentes que </w:t>
+      </w:r>
+      <w:r>
+        <w:t>también</w:t>
+      </w:r>
+      <w:r>
+        <w:t xml:space="preserve"> </w:t>
+      </w:r>
+      <w:r>
+        <w:t>contaban con</w:t>
+      </w:r>
+      <w:r>
+        <w:t xml:space="preserve"> exp</w:t>
+      </w:r>
+      <w:r>
+        <w:t>eriencia</w:t>
+      </w:r>
+      <w:r>
+        <w:t xml:space="preserve">, comparado a cuando </w:t>
+      </w:r>
+      <w:r>
+        <w:t>sabían</w:t>
+      </w:r>
+      <w:r>
+        <w:t xml:space="preserve"> que jugaban contra oponentes </w:t>
+      </w:r>
+      <w:r>
+        <w:t>que no habían jugado previamente</w:t>
+      </w:r>
+      <w:r>
+        <w:t xml:space="preserve">. </w:t>
+      </w:r>
+      <w:r>
+        <w:t>Este resultado apoya la noción de que las creencias sobre el nivel cognitivo de los otros jugadores influyen en las elecciones.</w:t>
+      </w:r>
+    </w:p>
+    <w:p>
+      <w:pPr>
+        <w:jc w:val="both"/>
+      </w:pPr>
+      <w:r>
+        <w:t xml:space="preserve">En contraste, los jugadores sin </w:t>
+      </w:r>
+      <w:r>
+        <w:t>experiencia no mostraron diferencias signiﬁcativas e</w:t>
+      </w:r>
+      <w:r>
+        <w:t>n sus elecciones cuando jugaron</w:t>
+      </w:r>
+      <w:r>
+        <w:t xml:space="preserve"> </w:t>
+      </w:r>
+      <w:r>
+        <w:t xml:space="preserve">contra otros oponentes sin experiencia o contra oponentes experimentados. </w:t>
+      </w:r>
+    </w:p>
+    <w:p>
+      <w:pPr>
+        <w:jc w:val="both"/>
+      </w:pPr>
+      <w:r>
+        <w:t>Sobre el efecto de la experiencia en el desempeño de los jugadores, no es de sorprender que l</w:t>
+      </w:r>
+      <w:r>
+        <w:t>os jugadores experimentados ganan el juego con mayor frecuencia cuando los otros jugadores no cuentan con experiencia</w:t>
+      </w:r>
+      <w:r>
+        <w:t>, pero esta ventaja se reduce periodo a periodo, conforme los otros jugadores adquieren experiencia.</w:t>
+      </w:r>
+    </w:p>
+    <w:p>
+      <w:pPr>
+        <w:jc w:val="both"/>
+      </w:pPr>
+      <w:r>
+        <w:t>Por otro lado, Slonim (2005) reporta un efecto de reset en las elecciones de los participantes</w:t>
+      </w:r>
+      <w:r>
+        <w:t xml:space="preserve"> que se mantienen en el juego al iniciar un nuevo subjuego</w:t>
+      </w:r>
+      <w:r>
+        <w:t>, es decir, para los jugadores con experiencia, la tendencia a elegir números más cercanos al equilibrio periodo a periodo se revierte cuando nuevos jugadores entran en el juego.</w:t>
+      </w:r>
+    </w:p>
+    <w:p>
+      <w:pPr>
+        <w:jc w:val="both"/>
+      </w:pPr>
+      <w:r>
         <w:lastRenderedPageBreak/>
-        <w:t>E</w:t>
-      </w:r>
-      <w:r>
-        <w:t>fecto de la experiencia</w:t>
-      </w:r>
-    </w:p>
-    <w:p>
-      <w:pPr>
-        <w:jc w:val="both"/>
-      </w:pPr>
-      <w:r>
-        <w:t>Slonim</w:t>
+        <w:t xml:space="preserve">Con base en estos hallazgos, y los reportados en las secciones anteriores, </w:t>
+      </w:r>
+      <w:r>
+        <w:t>en la siguiente sección</w:t>
+      </w:r>
+      <w:r>
+        <w:t xml:space="preserve"> se plantea formalmente el objetivo de este trabajo de investigación, y las estrategias para llevarlo a cabo.</w:t>
+      </w:r>
+      <w:r>
+        <w:t xml:space="preserve"> </w:t>
       </w:r>
     </w:p>
     <w:p>
@@ -1213,18 +1295,45 @@
         <w:jc w:val="both"/>
       </w:pPr>
       <w:r>
-        <w:t>Objetivo (pregunta de investigación, estrategias</w:t>
-      </w:r>
-      <w:r>
-        <w:t>)</w:t>
-      </w:r>
-    </w:p>
-    <w:p>
-      <w:pPr>
-        <w:jc w:val="both"/>
-      </w:pPr>
-      <w:r>
-        <w:t xml:space="preserve">El presente trabajo busca responder si las </w:t>
+        <w:t>Objetivo</w:t>
+      </w:r>
+    </w:p>
+    <w:p>
+      <w:pPr>
+        <w:jc w:val="both"/>
+      </w:pPr>
+      <w:r>
+        <w:t>El presente trabajo</w:t>
+      </w:r>
+      <w:r>
+        <w:t xml:space="preserve"> de investigación</w:t>
+      </w:r>
+      <w:r>
+        <w:t xml:space="preserve"> busca responder si</w:t>
+      </w:r>
+      <w:r>
+        <w:t>, luego de</w:t>
+      </w:r>
+      <w:r>
+        <w:t xml:space="preserve"> provocar creen</w:t>
+      </w:r>
+      <w:r>
+        <w:t>cias en los jugadores en</w:t>
+      </w:r>
+      <w:r>
+        <w:t xml:space="preserve"> </w:t>
+      </w:r>
+      <w:r>
+        <w:rPr>
+          <w:i/>
+        </w:rPr>
+        <w:t>p</w:t>
+      </w:r>
+      <w:r>
+        <w:t>-beauty contest,</w:t>
+      </w:r>
+      <w:r>
+        <w:t xml:space="preserve"> las </w:t>
       </w:r>
       <w:r>
         <w:t>discrepancias</w:t>
@@ -1239,23 +1348,79 @@
         <w:t xml:space="preserve"> creencias y elecciones</w:t>
       </w:r>
       <w:r>
-        <w:t xml:space="preserve"> de los jugadores disminuyen por efecto de la experiencia en el juego.</w:t>
-      </w:r>
-    </w:p>
-    <w:p>
-      <w:pPr>
-        <w:jc w:val="both"/>
-      </w:pPr>
-      <w:r>
-        <w:t xml:space="preserve">Para responder a esta pregunta, se puede provocar un efecto de </w:t>
-      </w:r>
-      <w:proofErr w:type="spellStart"/>
-      <w:r>
-        <w:t>reset</w:t>
-      </w:r>
-      <w:proofErr w:type="spellEnd"/>
-      <w:r>
-        <w:t xml:space="preserve"> en las elecciones de los participantes al introducir en el juego a nuevos jugadores sin experiencia previa, y ver en que forma cambian las discrepancias entre creencias y elecciones de los jugadores con experiencia.</w:t>
+        <w:t xml:space="preserve"> de los jugadores disminuyen</w:t>
+      </w:r>
+      <w:r>
+        <w:t xml:space="preserve"> por efecto de la experiencia</w:t>
+      </w:r>
+      <w:r>
+        <w:t xml:space="preserve"> </w:t>
+      </w:r>
+      <w:r>
+        <w:t xml:space="preserve">obtenida al participar repetidas veces en </w:t>
+      </w:r>
+      <w:r>
+        <w:t>el juego.</w:t>
+      </w:r>
+    </w:p>
+    <w:p>
+      <w:pPr>
+        <w:jc w:val="both"/>
+      </w:pPr>
+      <w:r>
+        <w:t xml:space="preserve">Para responder a esta pregunta, se pueden provocar las creencias de los jugadores utilizando una versión modificada del método de Lahav (2015): Con un grupo más pequeño de jugadores, es posible </w:t>
+      </w:r>
+      <w:r>
+        <w:t>preguntar directamente por las cree</w:t>
+      </w:r>
+      <w:r>
+        <w:t>ncias sobre</w:t>
+      </w:r>
+      <w:r>
+        <w:t xml:space="preserve"> los otros jugadores</w:t>
+      </w:r>
+      <w:r>
+        <w:t>, con lo que la estimación de las creencias es más precisa y es más verosímil que haya una correspondencia directa entre creencias y elecciones.</w:t>
+      </w:r>
+    </w:p>
+    <w:p>
+      <w:pPr>
+        <w:jc w:val="both"/>
+      </w:pPr>
+      <w:r>
+        <w:t xml:space="preserve">Para resolver el problema del efecto de piso provocado por la tendencia a elegir números más pequeños en cada repetición del juego, </w:t>
+      </w:r>
+      <w:r>
+        <w:t xml:space="preserve">se puede provocar un efecto de reset en la elección de jugadores con experiencia en el juego, como el reportado por Slonim (2005), al agregar nuevos jugadores en un </w:t>
+      </w:r>
+      <w:r>
+        <w:rPr>
+          <w:i/>
+        </w:rPr>
+        <w:t>p</w:t>
+      </w:r>
+      <w:r>
+        <w:t>-beauty contest repetido.</w:t>
+      </w:r>
+      <w:r>
+        <w:t xml:space="preserve"> El efecto de reset deberá alejar del equilibrio la elección y las creencias del jugador experimentado, </w:t>
+      </w:r>
+      <w:r>
+        <w:t>lo que removerá el efecto de piso.</w:t>
+      </w:r>
+    </w:p>
+    <w:p>
+      <w:pPr>
+        <w:jc w:val="both"/>
+      </w:pPr>
+      <w:r>
+        <w:t xml:space="preserve">Adicionalmente, se puede </w:t>
+      </w:r>
+      <w:r>
+        <w:t xml:space="preserve">utilizar una medida menos arbitraria que la que utiliza Lahav, como </w:t>
+      </w:r>
+      <w:r>
+        <w:t>la diferencia relativa entre creencias y elecciones, esto es, la diferencia entre ambos valores ponderada por su punto medio.</w:t>
       </w:r>
     </w:p>
     <w:p>
@@ -1295,16 +1460,46 @@
         <w:jc w:val="both"/>
       </w:pPr>
       <w:r>
-        <w:t xml:space="preserve">50 estudiantes de los primeros semestres de la facultad de psicología. Por participar recibieron </w:t>
+        <w:t>50 estudiantes de los primeros semestr</w:t>
+      </w:r>
+      <w:r>
+        <w:t xml:space="preserve">es de la facultad de psicología que fueron invitados a participar de forma voluntaria en el experimento. </w:t>
+      </w:r>
+      <w:r>
+        <w:t>Por su participación,</w:t>
+      </w:r>
+      <w:r>
+        <w:t xml:space="preserve"> </w:t>
+      </w:r>
+      <w:r>
+        <w:t xml:space="preserve">todos </w:t>
+      </w:r>
+      <w:r>
+        <w:t xml:space="preserve">recibieron </w:t>
       </w:r>
       <w:r>
         <w:t>medio punto</w:t>
       </w:r>
       <w:r>
-        <w:t xml:space="preserve"> extra para </w:t>
-      </w:r>
-      <w:r>
-        <w:t>su calificación en una clase, y otro medio punto extra adicional para los participantes con el mejor desempeño en el experimento.</w:t>
+        <w:t xml:space="preserve"> extra </w:t>
+      </w:r>
+      <w:r>
+        <w:t>de calificación en un examen</w:t>
+      </w:r>
+      <w:r>
+        <w:t xml:space="preserve"> </w:t>
+      </w:r>
+      <w:r>
+        <w:t>de una de sus clases</w:t>
+      </w:r>
+      <w:r>
+        <w:t xml:space="preserve">, </w:t>
+      </w:r>
+      <w:r>
+        <w:t>mientras que aquellos participantes que obtuvieron más ganancias en el juego recibieron otro</w:t>
+      </w:r>
+      <w:r>
+        <w:t xml:space="preserve"> medio punto extra adicional.</w:t>
       </w:r>
     </w:p>
     <w:p>
@@ -1325,8 +1520,27 @@
         <w:jc w:val="both"/>
       </w:pPr>
       <w:r>
-        <w:t>Se</w:t>
-      </w:r>
+        <w:t>En cada sesión s</w:t>
+      </w:r>
+      <w:r>
+        <w:t>e</w:t>
+      </w:r>
+      <w:r>
+        <w:t xml:space="preserve"> </w:t>
+      </w:r>
+      <w:r>
+        <w:t>citaron a 5 participantes, que fueron reunidos en un aula en la que primero se les leyó las instrucciones del experimento. Estas instrucciones se pueden consultar en el apéndice.</w:t>
+      </w:r>
+    </w:p>
+    <w:p>
+      <w:pPr>
+        <w:jc w:val="both"/>
+      </w:pPr>
+      <w:r>
+        <w:t>A cada participante se le entregaron 4 formatos de respuesta. Los formatos se pueden observar en el apéndice.</w:t>
+      </w:r>
+      <w:bookmarkStart w:id="0" w:name="_GoBack"/>
+      <w:bookmarkEnd w:id="0"/>
     </w:p>
     <w:p>
       <w:pPr>
@@ -1363,31 +1577,11 @@
         <w:jc w:val="both"/>
       </w:pPr>
       <w:r>
-        <w:t xml:space="preserve">Las sesiones se dividieron en dos </w:t>
-      </w:r>
-      <w:proofErr w:type="spellStart"/>
-      <w:r>
-        <w:t>subjuegos</w:t>
-      </w:r>
-      <w:proofErr w:type="spellEnd"/>
-      <w:r>
-        <w:t xml:space="preserve">. En el primero, los participantes A, B y C jugaron por 4 periodos, mientras los participantes D y E esperaron en un aula diferente, y no pudieron hablar entre ellos. Terminado el </w:t>
-      </w:r>
-      <w:proofErr w:type="spellStart"/>
-      <w:r>
-        <w:t>subjuego</w:t>
-      </w:r>
-      <w:proofErr w:type="spellEnd"/>
-      <w:r>
-        <w:t xml:space="preserve"> 1, los participantes B y C se retiraron, y en el </w:t>
-      </w:r>
-      <w:proofErr w:type="spellStart"/>
-      <w:r>
-        <w:t>subjuego</w:t>
-      </w:r>
-      <w:proofErr w:type="spellEnd"/>
-      <w:r>
-        <w:t xml:space="preserve"> 2 los participantes A, D y E jugaron por 4 periodos.</w:t>
+        <w:t xml:space="preserve">Las sesiones se dividieron en dos subjuegos. En el primero, los participantes A, B y C jugaron por 4 periodos, mientras los participantes D y E esperaron en un aula diferente, y no pudieron hablar entre </w:t>
+      </w:r>
+      <w:r>
+        <w:lastRenderedPageBreak/>
+        <w:t>ellos. Terminado el subjuego 1, los participantes B y C se retiraron, y en el subjuego 2 los participantes A, D y E jugaron por 4 periodos.</w:t>
       </w:r>
     </w:p>
     <w:p>
@@ -1419,13 +1613,8 @@
         <w:jc w:val="both"/>
       </w:pPr>
       <w:r>
-        <w:t xml:space="preserve">Efecto de </w:t>
-      </w:r>
-      <w:proofErr w:type="spellStart"/>
-      <w:r>
-        <w:t>reset</w:t>
-      </w:r>
-      <w:proofErr w:type="spellEnd"/>
+        <w:t>Efecto de reset</w:t>
+      </w:r>
     </w:p>
     <w:p>
       <w:pPr>
@@ -1476,11 +1665,9 @@
       <w:pPr>
         <w:jc w:val="both"/>
       </w:pPr>
-      <w:proofErr w:type="spellStart"/>
       <w:r>
         <w:t>Blabla</w:t>
       </w:r>
-      <w:proofErr w:type="spellEnd"/>
     </w:p>
     <w:p>
       <w:pPr>
@@ -1505,11 +1692,9 @@
       <w:pPr>
         <w:jc w:val="both"/>
       </w:pPr>
-      <w:proofErr w:type="spellStart"/>
       <w:r>
         <w:t>Blabla</w:t>
       </w:r>
-      <w:proofErr w:type="spellEnd"/>
     </w:p>
     <w:p>
       <w:pPr>
@@ -1531,503 +1716,768 @@
       <w:pPr>
         <w:jc w:val="both"/>
       </w:pPr>
-      <w:proofErr w:type="spellStart"/>
-      <w:r>
-        <w:t>Agranov</w:t>
-      </w:r>
-      <w:proofErr w:type="spellEnd"/>
-      <w:r>
-        <w:t xml:space="preserve">, M., </w:t>
-      </w:r>
-      <w:proofErr w:type="spellStart"/>
-      <w:r>
-        <w:t>Potamites</w:t>
-      </w:r>
-      <w:proofErr w:type="spellEnd"/>
-      <w:r>
-        <w:t xml:space="preserve">, E., </w:t>
-      </w:r>
-      <w:proofErr w:type="spellStart"/>
-      <w:r>
-        <w:t>Schotter</w:t>
-      </w:r>
-      <w:proofErr w:type="spellEnd"/>
-      <w:r>
-        <w:t xml:space="preserve">, A., &amp; </w:t>
-      </w:r>
-      <w:proofErr w:type="spellStart"/>
-      <w:r>
-        <w:t>Tergiman</w:t>
-      </w:r>
-      <w:proofErr w:type="spellEnd"/>
-      <w:r>
-        <w:t xml:space="preserve">, C. (2012). </w:t>
-      </w:r>
-      <w:proofErr w:type="spellStart"/>
-      <w:r>
-        <w:t>Beliefs</w:t>
-      </w:r>
-      <w:proofErr w:type="spellEnd"/>
-      <w:r>
-        <w:t xml:space="preserve"> and </w:t>
-      </w:r>
-      <w:proofErr w:type="spellStart"/>
-      <w:r>
-        <w:t>endogenous</w:t>
-      </w:r>
-      <w:proofErr w:type="spellEnd"/>
-      <w:r>
+      <w:r>
+        <w:t xml:space="preserve">Agranov, M., Potamites, E., Schotter, A., &amp; Tergiman, C. (2012). Beliefs and endogenous cognitive levels: An experimental study. </w:t>
+      </w:r>
+      <w:r>
+        <w:rPr>
+          <w:i/>
+        </w:rPr>
+        <w:t>Games and Economic Behavior</w:t>
+      </w:r>
+      <w:r>
+        <w:t>, 75(2), 449-463.</w:t>
+      </w:r>
+    </w:p>
+    <w:p>
+      <w:pPr>
+        <w:jc w:val="both"/>
+      </w:pPr>
+      <w:r>
+        <w:t xml:space="preserve">Keynes, J. (1956). M. 1936. </w:t>
+      </w:r>
+      <w:r>
+        <w:rPr>
+          <w:i/>
+        </w:rPr>
+        <w:t>The general theory of employment, interest and money</w:t>
+      </w:r>
+      <w:r>
+        <w:t>, 154-6.</w:t>
+      </w:r>
+    </w:p>
+    <w:p>
+      <w:pPr>
+        <w:jc w:val="both"/>
+      </w:pPr>
+      <w:r>
+        <w:t xml:space="preserve">Lahav, Y. (2015). Eliciting beliefs in beauty contest experiments. </w:t>
+      </w:r>
+      <w:r>
+        <w:rPr>
+          <w:i/>
+        </w:rPr>
+        <w:t>Economics Letters</w:t>
+      </w:r>
+      <w:r>
+        <w:t>, 137, 45-49.</w:t>
+      </w:r>
+    </w:p>
+    <w:p>
+      <w:pPr>
+        <w:jc w:val="both"/>
+      </w:pPr>
+      <w:r>
+        <w:t>Nagel, R. (1995). Unraveling in guessing games: An experimental study</w:t>
+      </w:r>
+      <w:r>
+        <w:rPr>
+          <w:i/>
+        </w:rPr>
+        <w:t>. The American Economic Review</w:t>
+      </w:r>
+      <w:r>
+        <w:t>, 1313-1326.</w:t>
+      </w:r>
+    </w:p>
+    <w:p>
+      <w:pPr>
+        <w:jc w:val="both"/>
+      </w:pPr>
+      <w:r>
+        <w:t>Slonim, R. L. (2005). Competing against experienced and inex</w:t>
+      </w:r>
+      <w:r>
+        <w:t xml:space="preserve">perienced players. Experimental </w:t>
+      </w:r>
+      <w:r>
+        <w:t>Economics, 8(1), 55-75.</w:t>
+      </w:r>
+    </w:p>
+    <w:p>
+      <w:pPr>
+        <w:jc w:val="both"/>
+      </w:pPr>
+      <w:r>
+        <w:t xml:space="preserve">Stahl, D. O., &amp; Wilson, P. W. (1995). On players models of other players: Theory and experimental evidence. </w:t>
+      </w:r>
+      <w:r>
+        <w:rPr>
+          <w:i/>
+        </w:rPr>
+        <w:t>Games and Economic Behavior</w:t>
+      </w:r>
+      <w:r>
+        <w:t>, 10(1), 218-254.</w:t>
+      </w:r>
+    </w:p>
+    <w:p>
+      <w:pPr>
+        <w:pStyle w:val="Prrafodelista"/>
+        <w:ind w:left="360"/>
+        <w:jc w:val="both"/>
+        <w:rPr>
+          <w:b/>
+        </w:rPr>
+      </w:pPr>
+      <w:r>
+        <w:rPr>
+          <w:b/>
+        </w:rPr>
+        <w:t>Apéndice</w:t>
+      </w:r>
+    </w:p>
+    <w:p>
+      <w:pPr>
+        <w:jc w:val="both"/>
+        <w:rPr>
+          <w:i/>
+          <w:u w:val="single"/>
+        </w:rPr>
+      </w:pPr>
+      <w:r>
+        <w:rPr>
+          <w:i/>
+          <w:u w:val="single"/>
+        </w:rPr>
+        <w:t>Instrucciones para todos los participantes al inicio de la sesión:</w:t>
+      </w:r>
+    </w:p>
+    <w:p>
+      <w:pPr>
+        <w:jc w:val="both"/>
+      </w:pPr>
+      <w:r>
+        <w:t>Hola a todos y gracias por venir. Este es un experimento sobre toma de decisiones y no queremos que influyan sobre las decisiones de los demás. Por lo tanto, no está permitido que hablen</w:t>
+      </w:r>
+      <w:r>
+        <w:t xml:space="preserve"> o se comuniquen entre ustedes.</w:t>
+      </w:r>
+    </w:p>
+    <w:p>
+      <w:pPr>
+        <w:jc w:val="both"/>
+      </w:pPr>
+      <w:r>
+        <w:t xml:space="preserve">Si tienen alguna duda levanten la mano e </w:t>
+      </w:r>
+      <w:r>
+        <w:t>iré a su lugar para resolverla.</w:t>
+      </w:r>
+    </w:p>
+    <w:p>
+      <w:pPr>
+        <w:jc w:val="both"/>
+      </w:pPr>
+      <w:r>
+        <w:t xml:space="preserve">En este experimento, van a participar en un juego que se repite cuatro veces. Llamaremos a cada repetición del juego un “Periodo”. En el juego sólo participan tres personas. Mediante un sorteo, elegiremos a tres de ustedes para que </w:t>
+      </w:r>
+      <w:r>
+        <w:t>jueguen</w:t>
+      </w:r>
+      <w:r>
+        <w:t xml:space="preserve"> primero, mientras los otros dos esperarán fuera del aula. Cuando las primeras tres personas terminen de jugar por cuatro periodos, se elegirá a una de estas tres personas para que juegue junto con las dos personas que estaban esperando. Cuando este segundo grupo termine de jugar cuatro v</w:t>
+      </w:r>
+      <w:r>
+        <w:t>eces, terminará el experimento.</w:t>
+      </w:r>
+    </w:p>
+    <w:p>
+      <w:pPr>
+        <w:jc w:val="both"/>
+      </w:pPr>
+      <w:r>
+        <w:t xml:space="preserve">En cada periodo podrán ganar puntos de juego. Por el hecho de participar en este experimento, todos tienen medio punto sobre su examen parcial, y al final de los cuatro periodos, el participante </w:t>
+      </w:r>
+      <w:r>
+        <w:lastRenderedPageBreak/>
+        <w:t>que haya acumulado más puntos de juego ganará otro medio punto sobre su examen parcial, por lo que pueden ganar hasta un punto completo sobre su examen parcial. En cada periodo, un jugador puede ganar hasta 8 puntos de juego, pero esto dependerá del desemp</w:t>
+      </w:r>
+      <w:r>
+        <w:t>eño de todos los participantes.</w:t>
+      </w:r>
+    </w:p>
+    <w:p>
+      <w:pPr>
+        <w:jc w:val="both"/>
+      </w:pPr>
+      <w:r>
+        <w:t>[Entregar cuatro (4) formatos de respuesta a cada participante. Cada participante debe recibir formatos con los números del 1</w:t>
+      </w:r>
+      <w:r>
+        <w:t xml:space="preserve"> al 4 y con su clave personal.]</w:t>
+      </w:r>
+    </w:p>
+    <w:p>
+      <w:pPr>
+        <w:jc w:val="both"/>
+      </w:pPr>
+      <w:r>
+        <w:t xml:space="preserve">Les estoy entregando cuatro formatos de respuesta a cada uno. Noten que los formatos que cada uno recibió </w:t>
+      </w:r>
+      <w:r>
+        <w:t>tienen</w:t>
+      </w:r>
+      <w:r>
+        <w:t xml:space="preserve"> una combinación de números y letras en la celda llamada “Clave”. Esta clave es única para cada uno de ustedes y l</w:t>
+      </w:r>
+      <w:r>
+        <w:t>a usaremos para identificarlos.</w:t>
+      </w:r>
+    </w:p>
+    <w:p>
+      <w:pPr>
+        <w:jc w:val="both"/>
+      </w:pPr>
+      <w:r>
+        <w:t>Los formatos también contienen una celda llamada “Periodo” que contiene un número del 1 al 4. En cada periodo de juego, usarán únicamente el formato de respuesta que corresponda al periodo que se está jugando, es decir, el formato que dice Periodo 1 en el primer juego, el formato que dice Periodo 2 en el segu</w:t>
+      </w:r>
+      <w:r>
+        <w:t>ndo juego, y así sucesivamente.</w:t>
+      </w:r>
+    </w:p>
+    <w:p>
+      <w:pPr>
+        <w:jc w:val="both"/>
+      </w:pPr>
+      <w:r>
+        <w:t>¿Cómo se juega? En cada periodo, cada jugador debe elegir un número entero entre el 0 y el 100. Deberán escribir su número en el formato de respuesta, en la celda llamada “Mi Número Elegido”. No dejen que los otros participantes co</w:t>
+      </w:r>
+      <w:r>
+        <w:t>nozcan el número que eligieron.</w:t>
+      </w:r>
+    </w:p>
+    <w:p>
+      <w:pPr>
+        <w:jc w:val="both"/>
+      </w:pPr>
+      <w:r>
+        <w:t>El ganador de ese periodo será el participante cuyo número elegido esté lo más cercano posible al Número Objetivo de ese periodo. ¿Cuál es el Número Objetivo? El Número Objetivo se calcula de la siguiente manera:</w:t>
+      </w:r>
+    </w:p>
+    <w:p>
+      <w:pPr>
+        <w:jc w:val="both"/>
+      </w:pPr>
+      <w:r>
+        <w:t>Se obtiene el promedio de los números elegidos por cada jugador, es decir, se suman los tres números y se divide entre 3. Después, este número promedio se multiplica por 2/3, es decir se multiplica por 2 y se divide entre 3. El resultado es el Número Objetivo.</w:t>
+      </w:r>
+    </w:p>
+    <w:p>
+      <w:pPr>
+        <w:jc w:val="both"/>
+      </w:pPr>
+      <w:r>
+        <w:t>En otras palabras, para ganar deberán elegir un número que crean que estará lo más cerca posible al promedio de los números elegidos por todos los participantes, multiplicado por 2/3. El ganador obtendrá 6 puntos de juego. Si dos o los tres de ustedes eligen números igual de cercanos al Número Objetivo, los 6 puntos de juego se dividirán equitativamente entre tod</w:t>
+      </w:r>
+      <w:r>
+        <w:t>os los participantes ganadores.</w:t>
+      </w:r>
+    </w:p>
+    <w:p>
+      <w:pPr>
+        <w:jc w:val="both"/>
+      </w:pPr>
+      <w:r>
+        <w:t>Como verán, hay una celda más en su formato de respuesta, llamada “Números de los otros Jugadores” que contiene espacio para que escriban dos números. Lo que deben hacer en cada periodo después de elegir su propio número es escribir en esta celda dos números enteros que ustedes crean que estarán lo más cerca posible a los números que van a elegir los otros dos participantes. En otras palabras, deben intentar adivinar qué número</w:t>
+      </w:r>
+      <w:r>
+        <w:t>s elegirán los otros jugadores.</w:t>
+      </w:r>
+    </w:p>
+    <w:p>
+      <w:pPr>
+        <w:jc w:val="both"/>
+      </w:pPr>
+      <w:r>
+        <w:t>Ganarán</w:t>
+      </w:r>
+      <w:r>
+        <w:t xml:space="preserve"> 1 punto de juego si uno de los otros participantes elige para el juego un número hasta 5 números por arriba o por debajo de uno de los números que escribiste en la celda de “Números </w:t>
+      </w:r>
+      <w:r>
+        <w:t>de los otros Jugadores”. Ganarán</w:t>
+      </w:r>
+      <w:r>
+        <w:t xml:space="preserve"> otro punto de juego si el otro participante elige un número hasta 5 números por arriba o por debajo de tu segundo número escrito en la celda de “Números de los otros Jugadores”.</w:t>
+      </w:r>
+    </w:p>
+    <w:p>
+      <w:pPr>
+        <w:jc w:val="both"/>
+      </w:pPr>
+      <w:r>
+        <w:t>Es decir, sólo ganarán</w:t>
+      </w:r>
+      <w:r>
+        <w:t xml:space="preserve"> dos puntos si tus dos números se acercan a lo</w:t>
+      </w:r>
+      <w:r>
+        <w:t>s dos números de tus oponentes.</w:t>
+      </w:r>
+    </w:p>
+    <w:p>
+      <w:pPr>
+        <w:jc w:val="both"/>
+      </w:pPr>
+      <w:r>
+        <w:lastRenderedPageBreak/>
+        <w:t xml:space="preserve">[De ser necesario, dibujar </w:t>
+      </w:r>
+      <w:r>
+        <w:t>en el pizarrón:</w:t>
+      </w:r>
+      <w:r>
+        <w:tab/>
+      </w:r>
+      <w:r>
+        <w:tab/>
+        <w:t>X +-5</w:t>
+      </w:r>
+      <w:r>
+        <w:tab/>
+      </w:r>
+      <w:r>
+        <w:tab/>
+      </w:r>
+      <w:r>
+        <w:tab/>
+        <w:t>Y +-5]</w:t>
+      </w:r>
+    </w:p>
+    <w:p>
+      <w:pPr>
+        <w:jc w:val="both"/>
+      </w:pPr>
+      <w:r>
+        <w:t>Ustedes eligen</w:t>
+      </w:r>
+      <w:r>
+        <w:t xml:space="preserve"> dos “Números de los otros Jugadores”, X y Y. Si ambos juga</w:t>
+      </w:r>
+      <w:r>
+        <w:t>dores eligen un número que está</w:t>
+      </w:r>
+      <w:r>
+        <w:t xml:space="preserve"> dentro del rango de X +-5, pero ninguno de los dos entra en el rang</w:t>
+      </w:r>
+      <w:r>
+        <w:t>o de Y+-5, entonces sólo ganarán</w:t>
+      </w:r>
+      <w:r>
+        <w:t xml:space="preserve"> un punto. Para que sea posible ganar el segundo punto, el número de uno </w:t>
+      </w:r>
+      <w:r>
+        <w:t>de los otros jugadores</w:t>
+      </w:r>
+      <w:r>
+        <w:t xml:space="preserve"> debe caer dentro de X+-5 y el otro de</w:t>
+      </w:r>
+      <w:r>
+        <w:t>ntro del rango de Y+-5. Si creen</w:t>
+      </w:r>
+      <w:r>
+        <w:t xml:space="preserve"> que </w:t>
+      </w:r>
+      <w:r>
+        <w:t>los otros jugadores</w:t>
+      </w:r>
+      <w:r>
+        <w:t xml:space="preserve"> van a elegir números muy cercanos, es válido elegir números </w:t>
+      </w:r>
+      <w:r>
+        <w:t>muy cercanos o incluso iguales.</w:t>
+      </w:r>
+    </w:p>
+    <w:p>
+      <w:pPr>
+        <w:jc w:val="both"/>
+      </w:pPr>
+      <w:r>
+        <w:t>Recuerden</w:t>
+      </w:r>
+      <w:r>
+        <w:t xml:space="preserve">, los números que </w:t>
+      </w:r>
+      <w:r>
+        <w:t>elijan</w:t>
+      </w:r>
+      <w:r>
+        <w:t xml:space="preserve"> para la celda “Números de los otros Jugadores” NO influyen en el valor del Número Objetivo ni influyen en determinar qué jugador gana en cualquier periodo. Los números de esta celda únicamente sirven para gana</w:t>
+      </w:r>
+      <w:r>
+        <w:t>r puntos ADICIONALES si adivinan</w:t>
+      </w:r>
+      <w:r>
+        <w:t xml:space="preserve"> los números que los otros participantes escribieron e</w:t>
+      </w:r>
+      <w:r>
+        <w:t>n la celda “Mi Número Elegido”.</w:t>
+      </w:r>
+    </w:p>
+    <w:p>
+      <w:pPr>
+        <w:jc w:val="both"/>
+      </w:pPr>
+      <w:r>
+        <w:t>Una vez que haya</w:t>
+      </w:r>
+      <w:r>
+        <w:t xml:space="preserve">n </w:t>
+      </w:r>
+      <w:r>
+        <w:t>llenado todas las celdas del formato de respuest</w:t>
+      </w:r>
+      <w:r>
+        <w:t>a para el periodo actual, coloquen su formato boca abajo y esperen</w:t>
+      </w:r>
+      <w:r>
+        <w:t xml:space="preserve"> a que los otros participantes terminen y hagan lo mismo. Una vez que todos hayan terminado, pasaré a sus lugares a recoger sus formatos de respuesta para este periodo. Escribiré en el pizarrón los tres números elegidos sin indicar a quién corresponde cada número, y usaré los números elegidos para calcular el promedio, que escribiré en el pizarrón. Multiplicaré el promedio por 2/3 y escribiré este número, que será el N</w:t>
+      </w:r>
+      <w:r>
+        <w:t>úmero Objetivo, en el pizarrón.</w:t>
+      </w:r>
+    </w:p>
+    <w:p>
+      <w:pPr>
+        <w:jc w:val="both"/>
+      </w:pPr>
+      <w:r>
+        <w:t xml:space="preserve">Revisaré cuál de los tres números elegidos es el más cercano al Número Objetivo, y si los números que escribieron en la celda “Números de los otros Jugadores” acertaron a los números elegidos por sus oponentes. En función a esto registraré cuántos puntos obtuvo cada quien en este periodo y se los </w:t>
+      </w:r>
+      <w:r>
+        <w:t>haré saber de forma individual.</w:t>
+      </w:r>
+    </w:p>
+    <w:p>
+      <w:pPr>
+        <w:jc w:val="both"/>
+      </w:pPr>
+      <w:r>
+        <w:t xml:space="preserve">Borraré los números escritos en el pizarrón y comenzaremos el siguiente </w:t>
+      </w:r>
+      <w:r>
+        <w:t>periodo, repitiendo el proceso.</w:t>
+      </w:r>
+    </w:p>
+    <w:p>
+      <w:pPr>
+        <w:jc w:val="both"/>
+      </w:pPr>
+      <w:r>
+        <w:t>[Realiza</w:t>
+      </w:r>
+      <w:r>
+        <w:t>r el sorteo. Las personas con las claves A, B, y C juegan primero].</w:t>
+      </w:r>
+    </w:p>
+    <w:p>
+      <w:pPr>
+        <w:jc w:val="both"/>
+        <w:rPr>
+          <w:i/>
+          <w:u w:val="single"/>
+        </w:rPr>
+      </w:pPr>
+      <w:r>
+        <w:rPr>
+          <w:i/>
+          <w:u w:val="single"/>
+        </w:rPr>
+        <w:t>Instrucciones para</w:t>
+      </w:r>
+      <w:r>
+        <w:rPr>
+          <w:i/>
+          <w:u w:val="single"/>
+        </w:rPr>
+        <w:t xml:space="preserve"> los participantes</w:t>
+      </w:r>
+      <w:r>
+        <w:rPr>
+          <w:i/>
+          <w:u w:val="single"/>
+        </w:rPr>
         <w:t xml:space="preserve"> </w:t>
       </w:r>
-      <w:proofErr w:type="spellStart"/>
-      <w:r>
-        <w:t>cognitive</w:t>
-      </w:r>
-      <w:proofErr w:type="spellEnd"/>
-      <w:r>
-        <w:t xml:space="preserve"> </w:t>
-      </w:r>
-      <w:proofErr w:type="spellStart"/>
-      <w:r>
-        <w:t>levels</w:t>
-      </w:r>
-      <w:proofErr w:type="spellEnd"/>
-      <w:r>
-        <w:t xml:space="preserve">: </w:t>
-      </w:r>
-      <w:proofErr w:type="spellStart"/>
-      <w:r>
-        <w:t>An</w:t>
-      </w:r>
-      <w:proofErr w:type="spellEnd"/>
-      <w:r>
-        <w:t xml:space="preserve"> experimental </w:t>
-      </w:r>
-      <w:proofErr w:type="spellStart"/>
-      <w:r>
-        <w:t>study</w:t>
-      </w:r>
-      <w:proofErr w:type="spellEnd"/>
-      <w:r>
-        <w:t xml:space="preserve">. </w:t>
-      </w:r>
-      <w:proofErr w:type="spellStart"/>
-      <w:r>
-        <w:rPr>
-          <w:i/>
-        </w:rPr>
-        <w:t>Games</w:t>
-      </w:r>
-      <w:proofErr w:type="spellEnd"/>
-      <w:r>
-        <w:rPr>
-          <w:i/>
-        </w:rPr>
-        <w:t xml:space="preserve"> and </w:t>
-      </w:r>
-      <w:proofErr w:type="spellStart"/>
-      <w:r>
-        <w:rPr>
-          <w:i/>
-        </w:rPr>
-        <w:t>Economic</w:t>
-      </w:r>
-      <w:proofErr w:type="spellEnd"/>
-      <w:r>
-        <w:rPr>
-          <w:i/>
-        </w:rPr>
-        <w:t xml:space="preserve"> </w:t>
-      </w:r>
-      <w:proofErr w:type="spellStart"/>
-      <w:r>
-        <w:rPr>
-          <w:i/>
-        </w:rPr>
-        <w:t>Behavior</w:t>
-      </w:r>
-      <w:proofErr w:type="spellEnd"/>
-      <w:r>
-        <w:t>, 75(2), 449-463.</w:t>
-      </w:r>
-    </w:p>
-    <w:p>
-      <w:pPr>
-        <w:jc w:val="both"/>
-      </w:pPr>
-      <w:r>
-        <w:t xml:space="preserve">Keynes, J. (1956). M. 1936. </w:t>
-      </w:r>
-      <w:proofErr w:type="spellStart"/>
-      <w:r>
-        <w:rPr>
-          <w:i/>
-        </w:rPr>
-        <w:t>The</w:t>
-      </w:r>
-      <w:proofErr w:type="spellEnd"/>
-      <w:r>
-        <w:rPr>
-          <w:i/>
-        </w:rPr>
-        <w:t xml:space="preserve"> general </w:t>
-      </w:r>
-      <w:proofErr w:type="spellStart"/>
-      <w:r>
-        <w:rPr>
-          <w:i/>
-        </w:rPr>
-        <w:t>theory</w:t>
-      </w:r>
-      <w:proofErr w:type="spellEnd"/>
-      <w:r>
-        <w:rPr>
-          <w:i/>
-        </w:rPr>
-        <w:t xml:space="preserve"> </w:t>
-      </w:r>
-      <w:proofErr w:type="spellStart"/>
-      <w:r>
-        <w:rPr>
-          <w:i/>
-        </w:rPr>
-        <w:t>of</w:t>
-      </w:r>
-      <w:proofErr w:type="spellEnd"/>
-      <w:r>
-        <w:rPr>
-          <w:i/>
-        </w:rPr>
-        <w:t xml:space="preserve"> </w:t>
-      </w:r>
-      <w:proofErr w:type="spellStart"/>
-      <w:r>
-        <w:rPr>
-          <w:i/>
-        </w:rPr>
-        <w:t>employment</w:t>
-      </w:r>
-      <w:proofErr w:type="spellEnd"/>
-      <w:r>
-        <w:rPr>
-          <w:i/>
-        </w:rPr>
-        <w:t xml:space="preserve">, </w:t>
-      </w:r>
-      <w:proofErr w:type="spellStart"/>
-      <w:r>
-        <w:rPr>
-          <w:i/>
-        </w:rPr>
-        <w:t>interest</w:t>
-      </w:r>
-      <w:proofErr w:type="spellEnd"/>
-      <w:r>
-        <w:rPr>
-          <w:i/>
-        </w:rPr>
-        <w:t xml:space="preserve"> and </w:t>
-      </w:r>
-      <w:proofErr w:type="spellStart"/>
-      <w:r>
-        <w:rPr>
-          <w:i/>
-        </w:rPr>
-        <w:t>money</w:t>
-      </w:r>
-      <w:proofErr w:type="spellEnd"/>
-      <w:r>
-        <w:t>, 154-6.</w:t>
-      </w:r>
-    </w:p>
-    <w:p>
-      <w:pPr>
-        <w:jc w:val="both"/>
-      </w:pPr>
-      <w:proofErr w:type="spellStart"/>
-      <w:r>
-        <w:lastRenderedPageBreak/>
-        <w:t>Lahav</w:t>
-      </w:r>
-      <w:proofErr w:type="spellEnd"/>
-      <w:r>
-        <w:t xml:space="preserve">, Y. (2015). </w:t>
-      </w:r>
-      <w:proofErr w:type="spellStart"/>
-      <w:r>
-        <w:t>Eliciting</w:t>
-      </w:r>
-      <w:proofErr w:type="spellEnd"/>
-      <w:r>
-        <w:t xml:space="preserve"> </w:t>
-      </w:r>
-      <w:proofErr w:type="spellStart"/>
-      <w:r>
-        <w:t>beliefs</w:t>
-      </w:r>
-      <w:proofErr w:type="spellEnd"/>
-      <w:r>
-        <w:t xml:space="preserve"> in </w:t>
-      </w:r>
-      <w:proofErr w:type="spellStart"/>
-      <w:r>
-        <w:t>beauty</w:t>
-      </w:r>
-      <w:proofErr w:type="spellEnd"/>
-      <w:r>
-        <w:t xml:space="preserve"> </w:t>
-      </w:r>
-      <w:proofErr w:type="spellStart"/>
-      <w:r>
-        <w:t>contest</w:t>
-      </w:r>
-      <w:proofErr w:type="spellEnd"/>
-      <w:r>
-        <w:t xml:space="preserve"> </w:t>
-      </w:r>
-      <w:proofErr w:type="spellStart"/>
-      <w:r>
-        <w:t>experiments</w:t>
-      </w:r>
-      <w:proofErr w:type="spellEnd"/>
-      <w:r>
-        <w:t xml:space="preserve">. </w:t>
-      </w:r>
-      <w:proofErr w:type="spellStart"/>
-      <w:r>
-        <w:rPr>
-          <w:i/>
-        </w:rPr>
-        <w:t>Economics</w:t>
-      </w:r>
-      <w:proofErr w:type="spellEnd"/>
-      <w:r>
-        <w:rPr>
-          <w:i/>
-        </w:rPr>
-        <w:t xml:space="preserve"> </w:t>
-      </w:r>
-      <w:proofErr w:type="spellStart"/>
-      <w:r>
-        <w:rPr>
-          <w:i/>
-        </w:rPr>
-        <w:t>Letters</w:t>
-      </w:r>
-      <w:proofErr w:type="spellEnd"/>
-      <w:r>
-        <w:t>, 137, 45-49.</w:t>
-      </w:r>
-    </w:p>
-    <w:p>
-      <w:pPr>
-        <w:jc w:val="both"/>
-      </w:pPr>
-      <w:proofErr w:type="spellStart"/>
-      <w:r>
-        <w:t>Nagel</w:t>
-      </w:r>
-      <w:proofErr w:type="spellEnd"/>
-      <w:r>
-        <w:t xml:space="preserve">, R. (1995). </w:t>
-      </w:r>
-      <w:proofErr w:type="spellStart"/>
-      <w:r>
-        <w:t>Unraveling</w:t>
-      </w:r>
-      <w:proofErr w:type="spellEnd"/>
-      <w:r>
-        <w:t xml:space="preserve"> in </w:t>
-      </w:r>
-      <w:proofErr w:type="spellStart"/>
-      <w:r>
-        <w:t>guessing</w:t>
-      </w:r>
-      <w:proofErr w:type="spellEnd"/>
-      <w:r>
-        <w:t xml:space="preserve"> </w:t>
-      </w:r>
-      <w:proofErr w:type="spellStart"/>
-      <w:r>
-        <w:t>games</w:t>
-      </w:r>
-      <w:proofErr w:type="spellEnd"/>
-      <w:r>
-        <w:t xml:space="preserve">: </w:t>
-      </w:r>
-      <w:proofErr w:type="spellStart"/>
-      <w:r>
-        <w:t>An</w:t>
-      </w:r>
-      <w:proofErr w:type="spellEnd"/>
-      <w:r>
-        <w:t xml:space="preserve"> experimental </w:t>
-      </w:r>
-      <w:proofErr w:type="spellStart"/>
-      <w:r>
-        <w:t>study</w:t>
-      </w:r>
-      <w:proofErr w:type="spellEnd"/>
-      <w:r>
-        <w:rPr>
-          <w:i/>
-        </w:rPr>
-        <w:t xml:space="preserve">. </w:t>
-      </w:r>
-      <w:proofErr w:type="spellStart"/>
-      <w:r>
-        <w:rPr>
-          <w:i/>
-        </w:rPr>
-        <w:t>The</w:t>
-      </w:r>
-      <w:proofErr w:type="spellEnd"/>
-      <w:r>
-        <w:rPr>
-          <w:i/>
-        </w:rPr>
-        <w:t xml:space="preserve"> American </w:t>
-      </w:r>
-      <w:proofErr w:type="spellStart"/>
-      <w:r>
-        <w:rPr>
-          <w:i/>
-        </w:rPr>
-        <w:t>Economic</w:t>
-      </w:r>
-      <w:proofErr w:type="spellEnd"/>
-      <w:r>
-        <w:rPr>
-          <w:i/>
-        </w:rPr>
-        <w:t xml:space="preserve"> </w:t>
-      </w:r>
-      <w:proofErr w:type="spellStart"/>
-      <w:r>
-        <w:rPr>
-          <w:i/>
-        </w:rPr>
-        <w:t>Review</w:t>
-      </w:r>
-      <w:proofErr w:type="spellEnd"/>
-      <w:r>
-        <w:t>, 1313-1326.</w:t>
-      </w:r>
-    </w:p>
-    <w:p>
-      <w:pPr>
-        <w:jc w:val="both"/>
-      </w:pPr>
-      <w:r>
-        <w:t xml:space="preserve">Stahl, D. O., &amp; Wilson, P. W. (1995). </w:t>
-      </w:r>
-      <w:proofErr w:type="spellStart"/>
-      <w:r>
-        <w:t>On</w:t>
-      </w:r>
-      <w:proofErr w:type="spellEnd"/>
-      <w:r>
-        <w:t xml:space="preserve"> </w:t>
-      </w:r>
-      <w:proofErr w:type="spellStart"/>
-      <w:r>
-        <w:t>players</w:t>
-      </w:r>
-      <w:proofErr w:type="spellEnd"/>
-      <w:r>
-        <w:t xml:space="preserve"> </w:t>
-      </w:r>
-      <w:proofErr w:type="spellStart"/>
-      <w:r>
-        <w:t>models</w:t>
-      </w:r>
-      <w:proofErr w:type="spellEnd"/>
-      <w:r>
-        <w:t xml:space="preserve"> </w:t>
-      </w:r>
-      <w:proofErr w:type="spellStart"/>
-      <w:r>
-        <w:t>of</w:t>
-      </w:r>
-      <w:proofErr w:type="spellEnd"/>
-      <w:r>
-        <w:t xml:space="preserve"> </w:t>
-      </w:r>
-      <w:proofErr w:type="spellStart"/>
-      <w:r>
-        <w:t>other</w:t>
-      </w:r>
-      <w:proofErr w:type="spellEnd"/>
-      <w:r>
-        <w:t xml:space="preserve"> </w:t>
-      </w:r>
-      <w:proofErr w:type="spellStart"/>
-      <w:r>
-        <w:t>players</w:t>
-      </w:r>
-      <w:proofErr w:type="spellEnd"/>
-      <w:r>
-        <w:t xml:space="preserve">: </w:t>
-      </w:r>
-      <w:proofErr w:type="spellStart"/>
-      <w:r>
-        <w:t>Theory</w:t>
-      </w:r>
-      <w:proofErr w:type="spellEnd"/>
-      <w:r>
-        <w:t xml:space="preserve"> and experimental </w:t>
-      </w:r>
-      <w:proofErr w:type="spellStart"/>
-      <w:r>
-        <w:t>evidence</w:t>
-      </w:r>
-      <w:proofErr w:type="spellEnd"/>
-      <w:r>
-        <w:t xml:space="preserve">. </w:t>
-      </w:r>
-      <w:proofErr w:type="spellStart"/>
-      <w:r>
-        <w:rPr>
-          <w:i/>
-        </w:rPr>
-        <w:t>Games</w:t>
-      </w:r>
-      <w:proofErr w:type="spellEnd"/>
-      <w:r>
-        <w:rPr>
-          <w:i/>
-        </w:rPr>
-        <w:t xml:space="preserve"> and </w:t>
-      </w:r>
-      <w:proofErr w:type="spellStart"/>
-      <w:r>
-        <w:rPr>
-          <w:i/>
-        </w:rPr>
-        <w:t>Economic</w:t>
-      </w:r>
-      <w:proofErr w:type="spellEnd"/>
-      <w:r>
-        <w:rPr>
-          <w:i/>
-        </w:rPr>
-        <w:t xml:space="preserve"> </w:t>
-      </w:r>
-      <w:proofErr w:type="spellStart"/>
-      <w:r>
-        <w:rPr>
-          <w:i/>
-        </w:rPr>
-        <w:t>Behavior</w:t>
-      </w:r>
-      <w:proofErr w:type="spellEnd"/>
-      <w:r>
-        <w:t>, 10(1), 218-254.</w:t>
-      </w:r>
-    </w:p>
-    <w:p>
-      <w:pPr>
-        <w:jc w:val="both"/>
+      <w:r>
+        <w:rPr>
+          <w:i/>
+          <w:u w:val="single"/>
+        </w:rPr>
+        <w:t>d</w:t>
+      </w:r>
+      <w:r>
+        <w:rPr>
+          <w:i/>
+          <w:u w:val="single"/>
+        </w:rPr>
+        <w:t xml:space="preserve">el </w:t>
+      </w:r>
+      <w:r>
+        <w:rPr>
+          <w:i/>
+          <w:u w:val="single"/>
+        </w:rPr>
+        <w:t>subjuego 2</w:t>
+      </w:r>
+      <w:r>
+        <w:rPr>
+          <w:i/>
+          <w:u w:val="single"/>
+        </w:rPr>
+        <w:t>:</w:t>
+      </w:r>
+    </w:p>
+    <w:p>
+      <w:pPr>
+        <w:jc w:val="both"/>
+      </w:pPr>
+      <w:r>
+        <w:t>Les repito brevemente las instrucciones. Van a repetir un juego cuatro veces. En cada repetición, o periodo, van a elegir un número entero entre 0 y 100 que escribirán en la celda “Mi Número Elegido”. Ganará 6 puntos de juego el participante que haya elegido el número más cercano al promedio de los números elegidos por los todos participantes, multiplic</w:t>
+      </w:r>
+      <w:r>
+        <w:t>ado por 2/3.</w:t>
+      </w:r>
+    </w:p>
+    <w:p>
+      <w:pPr>
+        <w:jc w:val="both"/>
+      </w:pPr>
+      <w:r>
+        <w:t>En la celda “Números de los otros Jugadores” deben escribir dos números enteros que crean que estarán lo más cerca posible de los números elegidos por los otros participantes. Ganaran 1 punto de juego por cada número que hayan escrito en esta celda que esté 5 números por arriba o por debajo de un número e</w:t>
+      </w:r>
+      <w:r>
+        <w:t>legido por los otros jugadores.</w:t>
+      </w:r>
+    </w:p>
+    <w:p>
+      <w:pPr>
+        <w:jc w:val="both"/>
+      </w:pPr>
+      <w:r>
+        <w:t>Recuerden que uno de ustedes ya ha jugado este juego, mientras que dos de ustedes nunca lo han jugado.</w:t>
+      </w:r>
+    </w:p>
+    <w:p>
+      <w:pPr>
+        <w:jc w:val="both"/>
+      </w:pPr>
+    </w:p>
+    <w:p>
+      <w:pPr>
+        <w:jc w:val="both"/>
+      </w:pPr>
+    </w:p>
+    <w:p>
+      <w:pPr>
+        <w:jc w:val="both"/>
+      </w:pPr>
+    </w:p>
+    <w:p>
+      <w:pPr>
+        <w:jc w:val="both"/>
+        <w:rPr>
+          <w:i/>
+          <w:u w:val="single"/>
+        </w:rPr>
+      </w:pPr>
+      <w:r>
+        <w:rPr>
+          <w:i/>
+          <w:u w:val="single"/>
+        </w:rPr>
+        <w:t>Formato de respuesta:</w:t>
+      </w:r>
+    </w:p>
+    <w:tbl>
+      <w:tblPr>
+        <w:tblStyle w:val="Tablaconcuadrcula"/>
+        <w:tblW w:w="0" w:type="auto"/>
+        <w:tblLook w:val="04A0" w:firstRow="1" w:lastRow="0" w:firstColumn="1" w:lastColumn="0" w:noHBand="0" w:noVBand="1"/>
+      </w:tblPr>
+      <w:tblGrid>
+        <w:gridCol w:w="1696"/>
+        <w:gridCol w:w="2268"/>
+        <w:gridCol w:w="3119"/>
+      </w:tblGrid>
+      <w:tr>
+        <w:trPr>
+          <w:trHeight w:val="828"/>
+        </w:trPr>
+        <w:tc>
+          <w:tcPr>
+            <w:tcW w:w="1696" w:type="dxa"/>
+          </w:tcPr>
+          <w:p>
+            <w:pPr>
+              <w:jc w:val="center"/>
+            </w:pPr>
+            <w:r>
+              <w:t>Clave</w:t>
+            </w:r>
+          </w:p>
+          <w:p>
+            <w:pPr>
+              <w:jc w:val="center"/>
+            </w:pPr>
+          </w:p>
+          <w:p>
+            <w:pPr>
+              <w:jc w:val="center"/>
+            </w:pPr>
+            <w:r>
+              <w:t>S1A</w:t>
+            </w:r>
+          </w:p>
+        </w:tc>
+        <w:tc>
+          <w:tcPr>
+            <w:tcW w:w="2268" w:type="dxa"/>
+            <w:vMerge w:val="restart"/>
+          </w:tcPr>
+          <w:p>
+            <w:pPr>
+              <w:jc w:val="center"/>
+            </w:pPr>
+            <w:r>
+              <w:t>Mi Número Elegido</w:t>
+            </w:r>
+          </w:p>
+          <w:p>
+            <w:pPr>
+              <w:jc w:val="center"/>
+            </w:pPr>
+          </w:p>
+          <w:p>
+            <w:pPr>
+              <w:jc w:val="center"/>
+            </w:pPr>
+          </w:p>
+          <w:p>
+            <w:pPr>
+              <w:jc w:val="center"/>
+            </w:pPr>
+          </w:p>
+          <w:p>
+            <w:pPr>
+              <w:jc w:val="center"/>
+            </w:pPr>
+            <w:r>
+              <w:t>___________</w:t>
+            </w:r>
+          </w:p>
+        </w:tc>
+        <w:tc>
+          <w:tcPr>
+            <w:tcW w:w="3119" w:type="dxa"/>
+            <w:vMerge w:val="restart"/>
+          </w:tcPr>
+          <w:p>
+            <w:pPr>
+              <w:jc w:val="center"/>
+            </w:pPr>
+            <w:r>
+              <w:t>Número</w:t>
+            </w:r>
+            <w:r>
+              <w:t>s</w:t>
+            </w:r>
+            <w:r>
+              <w:t xml:space="preserve"> de los otros jugadores</w:t>
+            </w:r>
+          </w:p>
+          <w:p>
+            <w:pPr>
+              <w:jc w:val="center"/>
+            </w:pPr>
+          </w:p>
+          <w:p>
+            <w:pPr>
+              <w:jc w:val="center"/>
+            </w:pPr>
+          </w:p>
+          <w:p>
+            <w:pPr>
+              <w:jc w:val="center"/>
+            </w:pPr>
+          </w:p>
+          <w:p>
+            <w:pPr>
+              <w:jc w:val="center"/>
+            </w:pPr>
+            <w:r>
+              <w:t>___</w:t>
+            </w:r>
+            <w:r>
+              <w:t>___</w:t>
+            </w:r>
+            <w:r>
+              <w:t xml:space="preserve">___ y </w:t>
+            </w:r>
+            <w:r>
+              <w:t>______</w:t>
+            </w:r>
+            <w:r>
+              <w:t>___</w:t>
+            </w:r>
+          </w:p>
+        </w:tc>
+      </w:tr>
+      <w:tr>
+        <w:tc>
+          <w:tcPr>
+            <w:tcW w:w="1696" w:type="dxa"/>
+          </w:tcPr>
+          <w:p>
+            <w:pPr>
+              <w:jc w:val="center"/>
+            </w:pPr>
+            <w:r>
+              <w:t>Periodo</w:t>
+            </w:r>
+          </w:p>
+          <w:p>
+            <w:pPr>
+              <w:jc w:val="center"/>
+            </w:pPr>
+          </w:p>
+          <w:p>
+            <w:pPr>
+              <w:jc w:val="center"/>
+            </w:pPr>
+            <w:r>
+              <w:t>1</w:t>
+            </w:r>
+          </w:p>
+        </w:tc>
+        <w:tc>
+          <w:tcPr>
+            <w:tcW w:w="2268" w:type="dxa"/>
+            <w:vMerge/>
+          </w:tcPr>
+          <w:p>
+            <w:pPr>
+              <w:jc w:val="center"/>
+            </w:pPr>
+          </w:p>
+        </w:tc>
+        <w:tc>
+          <w:tcPr>
+            <w:tcW w:w="3119" w:type="dxa"/>
+            <w:vMerge/>
+          </w:tcPr>
+          <w:p>
+            <w:pPr>
+              <w:jc w:val="center"/>
+            </w:pPr>
+          </w:p>
+        </w:tc>
+      </w:tr>
+    </w:tbl>
+    <w:p>
+      <w:pPr>
+        <w:jc w:val="center"/>
       </w:pPr>
     </w:p>
     <w:sectPr>
@@ -2897,6 +3347,25 @@
       <w:contextualSpacing/>
     </w:pPr>
   </w:style>
+  <w:style w:type="table" w:styleId="Tablaconcuadrcula">
+    <w:name w:val="Table Grid"/>
+    <w:basedOn w:val="Tablanormal"/>
+    <w:uiPriority w:val="39"/>
+    <w:rsid w:val="008750D9"/>
+    <w:pPr>
+      <w:spacing w:after="0" w:line="240" w:lineRule="auto"/>
+    </w:pPr>
+    <w:tblPr>
+      <w:tblBorders>
+        <w:top w:val="single" w:sz="4" w:space="0" w:color="auto"/>
+        <w:left w:val="single" w:sz="4" w:space="0" w:color="auto"/>
+        <w:bottom w:val="single" w:sz="4" w:space="0" w:color="auto"/>
+        <w:right w:val="single" w:sz="4" w:space="0" w:color="auto"/>
+        <w:insideH w:val="single" w:sz="4" w:space="0" w:color="auto"/>
+        <w:insideV w:val="single" w:sz="4" w:space="0" w:color="auto"/>
+      </w:tblBorders>
+    </w:tblPr>
+  </w:style>
 </w:styles>
 </file>
 

</xml_diff>

<commit_message>
Avanzando en la discusion y conclusion
</commit_message>
<xml_diff>
--- a/Datos/Control de analisis/Outline.docx
+++ b/Datos/Control de analisis/Outline.docx
@@ -10555,10 +10555,7 @@
         <w:t xml:space="preserve"> 1.</w:t>
       </w:r>
       <w:r>
-        <w:t xml:space="preserve"> </w:t>
-      </w:r>
-      <w:r>
-        <w:t>Diferencia</w:t>
+        <w:t xml:space="preserve"> Diferencia</w:t>
       </w:r>
       <w:r>
         <w:t>s</w:t>
@@ -13813,10 +13810,7 @@
       </w:r>
       <w:proofErr w:type="spellEnd"/>
       <w:r>
-        <w:t xml:space="preserve"> 1. Diferencias relativas.</w:t>
-      </w:r>
-      <w:r>
-        <w:t xml:space="preserve"> Se omite la multiplicación por </w:t>
+        <w:t xml:space="preserve"> 1. Diferencias relativas. Se omite la multiplicación por </w:t>
       </w:r>
       <w:r>
         <w:rPr>
@@ -17310,19 +17304,22 @@
       <w:pPr>
         <w:jc w:val="both"/>
       </w:pPr>
-    </w:p>
-    <w:p>
-      <w:pPr>
-        <w:jc w:val="both"/>
-      </w:pPr>
       <w:r>
         <w:t>Tabla 9</w:t>
       </w:r>
       <w:r>
-        <w:t xml:space="preserve">. </w:t>
-      </w:r>
-      <w:r>
-        <w:t>Cambio en el número elegido periodo a periodo.</w:t>
+        <w:t>. Cambio en el número elegido periodo a periodo.</w:t>
+      </w:r>
+      <w:r>
+        <w:t xml:space="preserve"> Periodo 5 pertenece al </w:t>
+      </w:r>
+      <w:proofErr w:type="spellStart"/>
+      <w:r>
+        <w:t>subjuego</w:t>
+      </w:r>
+      <w:proofErr w:type="spellEnd"/>
+      <w:r>
+        <w:t xml:space="preserve"> 2.</w:t>
       </w:r>
     </w:p>
     <w:tbl>
@@ -17337,18 +17334,18 @@
         <w:tblLook w:val="04A0" w:firstRow="1" w:lastRow="0" w:firstColumn="1" w:lastColumn="0" w:noHBand="0" w:noVBand="1"/>
       </w:tblPr>
       <w:tblGrid>
-        <w:gridCol w:w="1199"/>
-        <w:gridCol w:w="72"/>
-        <w:gridCol w:w="1286"/>
-        <w:gridCol w:w="72"/>
-        <w:gridCol w:w="1229"/>
-        <w:gridCol w:w="296"/>
-        <w:gridCol w:w="1016"/>
-        <w:gridCol w:w="136"/>
-        <w:gridCol w:w="2186"/>
-        <w:gridCol w:w="137"/>
-        <w:gridCol w:w="1137"/>
-        <w:gridCol w:w="72"/>
+        <w:gridCol w:w="604"/>
+        <w:gridCol w:w="36"/>
+        <w:gridCol w:w="644"/>
+        <w:gridCol w:w="36"/>
+        <w:gridCol w:w="616"/>
+        <w:gridCol w:w="148"/>
+        <w:gridCol w:w="509"/>
+        <w:gridCol w:w="68"/>
+        <w:gridCol w:w="1095"/>
+        <w:gridCol w:w="69"/>
+        <w:gridCol w:w="570"/>
+        <w:gridCol w:w="36"/>
       </w:tblGrid>
       <w:tr>
         <w:trPr>
@@ -20344,7 +20341,6 @@
                 <w:szCs w:val="24"/>
                 <w:lang w:val="es-ES" w:eastAsia="es-ES"/>
               </w:rPr>
-              <w:lastRenderedPageBreak/>
               <w:t xml:space="preserve">  </w:t>
             </w:r>
           </w:p>
@@ -20691,313 +20687,6 @@
                 <w:lang w:val="es-ES" w:eastAsia="es-ES"/>
               </w:rPr>
             </w:pPr>
-          </w:p>
-        </w:tc>
-      </w:tr>
-      <w:tr>
-        <w:tc>
-          <w:tcPr>
-            <w:tcW w:w="0" w:type="auto"/>
-            <w:gridSpan w:val="12"/>
-            <w:tcBorders>
-              <w:top w:val="nil"/>
-              <w:left w:val="nil"/>
-              <w:bottom w:val="nil"/>
-              <w:right w:val="nil"/>
-            </w:tcBorders>
-            <w:vAlign w:val="center"/>
-            <w:hideMark/>
-          </w:tcPr>
-          <w:p>
-            <w:pPr>
-              <w:spacing w:after="0" w:line="240" w:lineRule="auto"/>
-              <w:rPr>
-                <w:rFonts w:ascii="Times New Roman" w:eastAsia="Times New Roman" w:hAnsi="Times New Roman" w:cs="Times New Roman"/>
-                <w:sz w:val="24"/>
-                <w:szCs w:val="24"/>
-                <w:lang w:val="es-ES" w:eastAsia="es-ES"/>
-              </w:rPr>
-            </w:pPr>
-            <w:r>
-              <w:rPr>
-                <w:rFonts w:ascii="Times New Roman" w:eastAsia="Times New Roman" w:hAnsi="Times New Roman" w:cs="Times New Roman"/>
-                <w:i/>
-                <w:iCs/>
-                <w:sz w:val="24"/>
-                <w:szCs w:val="24"/>
-                <w:lang w:val="es-ES" w:eastAsia="es-ES"/>
-              </w:rPr>
-              <w:t xml:space="preserve">Note. </w:t>
-            </w:r>
-            <w:r>
-              <w:rPr>
-                <w:rFonts w:ascii="Times New Roman" w:eastAsia="Times New Roman" w:hAnsi="Times New Roman" w:cs="Times New Roman"/>
-                <w:sz w:val="24"/>
-                <w:szCs w:val="24"/>
-                <w:lang w:val="es-ES" w:eastAsia="es-ES"/>
-              </w:rPr>
-              <w:t> </w:t>
-            </w:r>
-            <w:proofErr w:type="spellStart"/>
-            <w:r>
-              <w:rPr>
-                <w:rFonts w:ascii="Times New Roman" w:eastAsia="Times New Roman" w:hAnsi="Times New Roman" w:cs="Times New Roman"/>
-                <w:sz w:val="24"/>
-                <w:szCs w:val="24"/>
-                <w:lang w:val="es-ES" w:eastAsia="es-ES"/>
-              </w:rPr>
-              <w:t>For</w:t>
-            </w:r>
-            <w:proofErr w:type="spellEnd"/>
-            <w:r>
-              <w:rPr>
-                <w:rFonts w:ascii="Times New Roman" w:eastAsia="Times New Roman" w:hAnsi="Times New Roman" w:cs="Times New Roman"/>
-                <w:sz w:val="24"/>
-                <w:szCs w:val="24"/>
-                <w:lang w:val="es-ES" w:eastAsia="es-ES"/>
-              </w:rPr>
-              <w:t xml:space="preserve"> </w:t>
-            </w:r>
-            <w:proofErr w:type="spellStart"/>
-            <w:r>
-              <w:rPr>
-                <w:rFonts w:ascii="Times New Roman" w:eastAsia="Times New Roman" w:hAnsi="Times New Roman" w:cs="Times New Roman"/>
-                <w:sz w:val="24"/>
-                <w:szCs w:val="24"/>
-                <w:lang w:val="es-ES" w:eastAsia="es-ES"/>
-              </w:rPr>
-              <w:t>all</w:t>
-            </w:r>
-            <w:proofErr w:type="spellEnd"/>
-            <w:r>
-              <w:rPr>
-                <w:rFonts w:ascii="Times New Roman" w:eastAsia="Times New Roman" w:hAnsi="Times New Roman" w:cs="Times New Roman"/>
-                <w:sz w:val="24"/>
-                <w:szCs w:val="24"/>
-                <w:lang w:val="es-ES" w:eastAsia="es-ES"/>
-              </w:rPr>
-              <w:t xml:space="preserve"> </w:t>
-            </w:r>
-            <w:proofErr w:type="spellStart"/>
-            <w:r>
-              <w:rPr>
-                <w:rFonts w:ascii="Times New Roman" w:eastAsia="Times New Roman" w:hAnsi="Times New Roman" w:cs="Times New Roman"/>
-                <w:sz w:val="24"/>
-                <w:szCs w:val="24"/>
-                <w:lang w:val="es-ES" w:eastAsia="es-ES"/>
-              </w:rPr>
-              <w:t>tests</w:t>
-            </w:r>
-            <w:proofErr w:type="spellEnd"/>
-            <w:r>
-              <w:rPr>
-                <w:rFonts w:ascii="Times New Roman" w:eastAsia="Times New Roman" w:hAnsi="Times New Roman" w:cs="Times New Roman"/>
-                <w:sz w:val="24"/>
-                <w:szCs w:val="24"/>
-                <w:lang w:val="es-ES" w:eastAsia="es-ES"/>
-              </w:rPr>
-              <w:t xml:space="preserve">, </w:t>
-            </w:r>
-            <w:proofErr w:type="spellStart"/>
-            <w:r>
-              <w:rPr>
-                <w:rFonts w:ascii="Times New Roman" w:eastAsia="Times New Roman" w:hAnsi="Times New Roman" w:cs="Times New Roman"/>
-                <w:sz w:val="24"/>
-                <w:szCs w:val="24"/>
-                <w:lang w:val="es-ES" w:eastAsia="es-ES"/>
-              </w:rPr>
-              <w:t>the</w:t>
-            </w:r>
-            <w:proofErr w:type="spellEnd"/>
-            <w:r>
-              <w:rPr>
-                <w:rFonts w:ascii="Times New Roman" w:eastAsia="Times New Roman" w:hAnsi="Times New Roman" w:cs="Times New Roman"/>
-                <w:sz w:val="24"/>
-                <w:szCs w:val="24"/>
-                <w:lang w:val="es-ES" w:eastAsia="es-ES"/>
-              </w:rPr>
-              <w:t xml:space="preserve"> </w:t>
-            </w:r>
-            <w:proofErr w:type="spellStart"/>
-            <w:r>
-              <w:rPr>
-                <w:rFonts w:ascii="Times New Roman" w:eastAsia="Times New Roman" w:hAnsi="Times New Roman" w:cs="Times New Roman"/>
-                <w:sz w:val="24"/>
-                <w:szCs w:val="24"/>
-                <w:lang w:val="es-ES" w:eastAsia="es-ES"/>
-              </w:rPr>
-              <w:t>alternative</w:t>
-            </w:r>
-            <w:proofErr w:type="spellEnd"/>
-            <w:r>
-              <w:rPr>
-                <w:rFonts w:ascii="Times New Roman" w:eastAsia="Times New Roman" w:hAnsi="Times New Roman" w:cs="Times New Roman"/>
-                <w:sz w:val="24"/>
-                <w:szCs w:val="24"/>
-                <w:lang w:val="es-ES" w:eastAsia="es-ES"/>
-              </w:rPr>
-              <w:t xml:space="preserve"> </w:t>
-            </w:r>
-            <w:proofErr w:type="spellStart"/>
-            <w:r>
-              <w:rPr>
-                <w:rFonts w:ascii="Times New Roman" w:eastAsia="Times New Roman" w:hAnsi="Times New Roman" w:cs="Times New Roman"/>
-                <w:sz w:val="24"/>
-                <w:szCs w:val="24"/>
-                <w:lang w:val="es-ES" w:eastAsia="es-ES"/>
-              </w:rPr>
-              <w:t>hypothesis</w:t>
-            </w:r>
-            <w:proofErr w:type="spellEnd"/>
-            <w:r>
-              <w:rPr>
-                <w:rFonts w:ascii="Times New Roman" w:eastAsia="Times New Roman" w:hAnsi="Times New Roman" w:cs="Times New Roman"/>
-                <w:sz w:val="24"/>
-                <w:szCs w:val="24"/>
-                <w:lang w:val="es-ES" w:eastAsia="es-ES"/>
-              </w:rPr>
-              <w:t xml:space="preserve"> </w:t>
-            </w:r>
-            <w:proofErr w:type="spellStart"/>
-            <w:r>
-              <w:rPr>
-                <w:rFonts w:ascii="Times New Roman" w:eastAsia="Times New Roman" w:hAnsi="Times New Roman" w:cs="Times New Roman"/>
-                <w:sz w:val="24"/>
-                <w:szCs w:val="24"/>
-                <w:lang w:val="es-ES" w:eastAsia="es-ES"/>
-              </w:rPr>
-              <w:t>specifies</w:t>
-            </w:r>
-            <w:proofErr w:type="spellEnd"/>
-            <w:r>
-              <w:rPr>
-                <w:rFonts w:ascii="Times New Roman" w:eastAsia="Times New Roman" w:hAnsi="Times New Roman" w:cs="Times New Roman"/>
-                <w:sz w:val="24"/>
-                <w:szCs w:val="24"/>
-                <w:lang w:val="es-ES" w:eastAsia="es-ES"/>
-              </w:rPr>
-              <w:t xml:space="preserve"> </w:t>
-            </w:r>
-            <w:proofErr w:type="spellStart"/>
-            <w:r>
-              <w:rPr>
-                <w:rFonts w:ascii="Times New Roman" w:eastAsia="Times New Roman" w:hAnsi="Times New Roman" w:cs="Times New Roman"/>
-                <w:sz w:val="24"/>
-                <w:szCs w:val="24"/>
-                <w:lang w:val="es-ES" w:eastAsia="es-ES"/>
-              </w:rPr>
-              <w:t>that</w:t>
-            </w:r>
-            <w:proofErr w:type="spellEnd"/>
-            <w:r>
-              <w:rPr>
-                <w:rFonts w:ascii="Times New Roman" w:eastAsia="Times New Roman" w:hAnsi="Times New Roman" w:cs="Times New Roman"/>
-                <w:sz w:val="24"/>
-                <w:szCs w:val="24"/>
-                <w:lang w:val="es-ES" w:eastAsia="es-ES"/>
-              </w:rPr>
-              <w:t xml:space="preserve"> </w:t>
-            </w:r>
-            <w:proofErr w:type="spellStart"/>
-            <w:r>
-              <w:rPr>
-                <w:rFonts w:ascii="Times New Roman" w:eastAsia="Times New Roman" w:hAnsi="Times New Roman" w:cs="Times New Roman"/>
-                <w:sz w:val="24"/>
-                <w:szCs w:val="24"/>
-                <w:lang w:val="es-ES" w:eastAsia="es-ES"/>
-              </w:rPr>
-              <w:t>the</w:t>
-            </w:r>
-            <w:proofErr w:type="spellEnd"/>
-            <w:r>
-              <w:rPr>
-                <w:rFonts w:ascii="Times New Roman" w:eastAsia="Times New Roman" w:hAnsi="Times New Roman" w:cs="Times New Roman"/>
-                <w:sz w:val="24"/>
-                <w:szCs w:val="24"/>
-                <w:lang w:val="es-ES" w:eastAsia="es-ES"/>
-              </w:rPr>
-              <w:t xml:space="preserve"> </w:t>
-            </w:r>
-            <w:proofErr w:type="spellStart"/>
-            <w:r>
-              <w:rPr>
-                <w:rFonts w:ascii="Times New Roman" w:eastAsia="Times New Roman" w:hAnsi="Times New Roman" w:cs="Times New Roman"/>
-                <w:sz w:val="24"/>
-                <w:szCs w:val="24"/>
-                <w:lang w:val="es-ES" w:eastAsia="es-ES"/>
-              </w:rPr>
-              <w:t>proportion</w:t>
-            </w:r>
-            <w:proofErr w:type="spellEnd"/>
-            <w:r>
-              <w:rPr>
-                <w:rFonts w:ascii="Times New Roman" w:eastAsia="Times New Roman" w:hAnsi="Times New Roman" w:cs="Times New Roman"/>
-                <w:sz w:val="24"/>
-                <w:szCs w:val="24"/>
-                <w:lang w:val="es-ES" w:eastAsia="es-ES"/>
-              </w:rPr>
-              <w:t xml:space="preserve"> </w:t>
-            </w:r>
-            <w:proofErr w:type="spellStart"/>
-            <w:r>
-              <w:rPr>
-                <w:rFonts w:ascii="Times New Roman" w:eastAsia="Times New Roman" w:hAnsi="Times New Roman" w:cs="Times New Roman"/>
-                <w:sz w:val="24"/>
-                <w:szCs w:val="24"/>
-                <w:lang w:val="es-ES" w:eastAsia="es-ES"/>
-              </w:rPr>
-              <w:t>is</w:t>
-            </w:r>
-            <w:proofErr w:type="spellEnd"/>
-            <w:r>
-              <w:rPr>
-                <w:rFonts w:ascii="Times New Roman" w:eastAsia="Times New Roman" w:hAnsi="Times New Roman" w:cs="Times New Roman"/>
-                <w:sz w:val="24"/>
-                <w:szCs w:val="24"/>
-                <w:lang w:val="es-ES" w:eastAsia="es-ES"/>
-              </w:rPr>
-              <w:t xml:space="preserve"> </w:t>
-            </w:r>
-            <w:proofErr w:type="spellStart"/>
-            <w:r>
-              <w:rPr>
-                <w:rFonts w:ascii="Times New Roman" w:eastAsia="Times New Roman" w:hAnsi="Times New Roman" w:cs="Times New Roman"/>
-                <w:sz w:val="24"/>
-                <w:szCs w:val="24"/>
-                <w:lang w:val="es-ES" w:eastAsia="es-ES"/>
-              </w:rPr>
-              <w:t>greater</w:t>
-            </w:r>
-            <w:proofErr w:type="spellEnd"/>
-            <w:r>
-              <w:rPr>
-                <w:rFonts w:ascii="Times New Roman" w:eastAsia="Times New Roman" w:hAnsi="Times New Roman" w:cs="Times New Roman"/>
-                <w:sz w:val="24"/>
-                <w:szCs w:val="24"/>
-                <w:lang w:val="es-ES" w:eastAsia="es-ES"/>
-              </w:rPr>
-              <w:t xml:space="preserve"> </w:t>
-            </w:r>
-            <w:proofErr w:type="spellStart"/>
-            <w:r>
-              <w:rPr>
-                <w:rFonts w:ascii="Times New Roman" w:eastAsia="Times New Roman" w:hAnsi="Times New Roman" w:cs="Times New Roman"/>
-                <w:sz w:val="24"/>
-                <w:szCs w:val="24"/>
-                <w:lang w:val="es-ES" w:eastAsia="es-ES"/>
-              </w:rPr>
-              <w:t>than</w:t>
-            </w:r>
-            <w:proofErr w:type="spellEnd"/>
-            <w:r>
-              <w:rPr>
-                <w:rFonts w:ascii="Times New Roman" w:eastAsia="Times New Roman" w:hAnsi="Times New Roman" w:cs="Times New Roman"/>
-                <w:sz w:val="24"/>
-                <w:szCs w:val="24"/>
-                <w:lang w:val="es-ES" w:eastAsia="es-ES"/>
-              </w:rPr>
-              <w:t xml:space="preserve"> 0.5. </w:t>
-            </w:r>
           </w:p>
         </w:tc>
       </w:tr>
@@ -21642,13 +21331,7 @@
         <w:jc w:val="both"/>
       </w:pPr>
       <w:r>
-        <w:t>En la Figura 7 se presenta un diagrama de caja y bigotes que permite identificar que la tirada</w:t>
-      </w:r>
-      <w:r>
-        <w:t xml:space="preserve"> en el periodo 4</w:t>
-      </w:r>
-      <w:r>
-        <w:t xml:space="preserve"> del participante A de la sesión 3 es un valor atípico (se encuentra por arriba del rango </w:t>
+        <w:t xml:space="preserve">En la Figura 7 se presenta un diagrama de caja y bigotes que permite identificar que la tirada en el periodo 4 del participante A de la sesión 3 es un valor atípico (se encuentra por arriba del rango </w:t>
       </w:r>
       <w:proofErr w:type="spellStart"/>
       <w:r>
@@ -22160,13 +21843,7 @@
       </w:r>
       <w:proofErr w:type="spellEnd"/>
       <w:r>
-        <w:t xml:space="preserve"> 2</w:t>
-      </w:r>
-      <w:r>
-        <w:t>. Diferencias normalizadas.</w:t>
-      </w:r>
-      <w:r>
-        <w:t xml:space="preserve"> Participante A.</w:t>
+        <w:t xml:space="preserve"> 2. Diferencias normalizadas. Participante A.</w:t>
       </w:r>
     </w:p>
     <w:tbl>
@@ -23802,10 +23479,7 @@
       </w:r>
       <w:proofErr w:type="spellEnd"/>
       <w:r>
-        <w:t xml:space="preserve"> 2. Diferencias normalizadas.</w:t>
-      </w:r>
-      <w:r>
-        <w:t xml:space="preserve"> Participante</w:t>
+        <w:t xml:space="preserve"> 2. Diferencias normalizadas. Participante</w:t>
       </w:r>
       <w:r>
         <w:t>s D y E</w:t>
@@ -25491,25 +25165,19 @@
         <w:t>12</w:t>
       </w:r>
       <w:r>
+        <w:t xml:space="preserve"> .</w:t>
+      </w:r>
+      <w:proofErr w:type="gramEnd"/>
+      <w:r>
         <w:t xml:space="preserve"> </w:t>
       </w:r>
-      <w:r>
-        <w:t>.</w:t>
-      </w:r>
-      <w:proofErr w:type="gramEnd"/>
-      <w:r>
-        <w:t xml:space="preserve"> </w:t>
-      </w:r>
       <w:proofErr w:type="spellStart"/>
       <w:r>
         <w:t>Subjuego</w:t>
       </w:r>
       <w:proofErr w:type="spellEnd"/>
       <w:r>
-        <w:t xml:space="preserve"> 2. Diferencias normalizadas.</w:t>
-      </w:r>
-      <w:r>
-        <w:t xml:space="preserve"> Participante A.</w:t>
+        <w:t xml:space="preserve"> 2. Diferencias normalizadas. Participante A.</w:t>
       </w:r>
     </w:p>
     <w:tbl>
@@ -26633,6 +26301,7 @@
                 <w:szCs w:val="24"/>
                 <w:lang w:val="es-ES" w:eastAsia="es-ES"/>
               </w:rPr>
+              <w:lastRenderedPageBreak/>
               <w:t>Bayesian</w:t>
             </w:r>
             <w:proofErr w:type="spellEnd"/>
@@ -27244,7 +26913,6 @@
                 <w:szCs w:val="24"/>
                 <w:lang w:val="es-ES" w:eastAsia="es-ES"/>
               </w:rPr>
-              <w:lastRenderedPageBreak/>
               <w:t>Periodo 7</w:t>
             </w:r>
             <w:r>
@@ -27999,6 +27667,7 @@
           <w:szCs w:val="24"/>
           <w:lang w:val="es-ES" w:eastAsia="es-ES"/>
         </w:rPr>
+        <w:lastRenderedPageBreak/>
         <w:drawing>
           <wp:inline distT="0" distB="0" distL="0" distR="0">
             <wp:extent cx="2498884" cy="1885950"/>
@@ -28151,7 +27820,6 @@
           <w:szCs w:val="24"/>
           <w:lang w:val="es-ES" w:eastAsia="es-ES"/>
         </w:rPr>
-        <w:lastRenderedPageBreak/>
         <w:drawing>
           <wp:inline distT="0" distB="0" distL="0" distR="0">
             <wp:extent cx="2574608" cy="1943100"/>
@@ -28470,10 +28138,7 @@
       </w:r>
       <w:proofErr w:type="spellEnd"/>
       <w:r>
-        <w:t xml:space="preserve"> 2. Diferencias normalizadas.</w:t>
-      </w:r>
-      <w:r>
-        <w:t xml:space="preserve"> Se omite la multiplicación por </w:t>
+        <w:t xml:space="preserve"> 2. Diferencias normalizadas. Se omite la multiplicación por </w:t>
       </w:r>
       <w:r>
         <w:rPr>
@@ -28482,10 +28147,7 @@
         <w:t>p</w:t>
       </w:r>
       <w:r>
-        <w:t>.</w:t>
-      </w:r>
-      <w:r>
-        <w:t xml:space="preserve"> Participante A.</w:t>
+        <w:t>. Participante A.</w:t>
       </w:r>
     </w:p>
     <w:tbl>
@@ -30121,6 +29783,7 @@
           <w:rFonts w:eastAsia="Times New Roman" w:cs="Times New Roman"/>
           <w:lang w:val="es-ES" w:eastAsia="es-ES"/>
         </w:rPr>
+        <w:lastRenderedPageBreak/>
         <w:t>Para los participantes D y E, que no contaban con experiencia previa en el juego, solo se encont</w:t>
       </w:r>
       <w:r>
@@ -30279,13 +29942,7 @@
         <w:t>p</w:t>
       </w:r>
       <w:r>
-        <w:t>. Participante</w:t>
-      </w:r>
-      <w:r>
-        <w:t>s D y E</w:t>
-      </w:r>
-      <w:r>
-        <w:t>.</w:t>
+        <w:t>. Participantes D y E.</w:t>
       </w:r>
     </w:p>
     <w:tbl>
@@ -31266,7 +30923,6 @@
                 <w:szCs w:val="24"/>
                 <w:lang w:val="es-ES" w:eastAsia="es-ES"/>
               </w:rPr>
-              <w:lastRenderedPageBreak/>
               <w:t>Periodo 7</w:t>
             </w:r>
             <w:r>
@@ -34181,6 +33837,7 @@
           <w:noProof/>
           <w:lang w:val="es-ES" w:eastAsia="es-ES"/>
         </w:rPr>
+        <w:lastRenderedPageBreak/>
         <w:drawing>
           <wp:inline distT="0" distB="0" distL="0" distR="0">
             <wp:extent cx="2705100" cy="2041586"/>
@@ -34290,7 +33947,6 @@
         <w:ind w:left="708" w:firstLine="708"/>
       </w:pPr>
       <w:r>
-        <w:lastRenderedPageBreak/>
         <w:t>Periodo 5</w:t>
       </w:r>
       <w:r>
@@ -34677,6 +34333,7 @@
           <w:szCs w:val="24"/>
           <w:lang w:val="es-ES" w:eastAsia="es-ES"/>
         </w:rPr>
+        <w:lastRenderedPageBreak/>
         <w:drawing>
           <wp:inline distT="0" distB="0" distL="0" distR="0">
             <wp:extent cx="2686050" cy="2027208"/>
@@ -34823,7 +34480,6 @@
           <w:rFonts w:eastAsia="Times New Roman" w:cs="Times New Roman"/>
           <w:lang w:val="es-ES" w:eastAsia="es-ES"/>
         </w:rPr>
-        <w:lastRenderedPageBreak/>
         <w:t xml:space="preserve">Se repitieron los análisis </w:t>
       </w:r>
       <w:r>
@@ -34909,13 +34565,7 @@
       </w:r>
       <w:proofErr w:type="spellEnd"/>
       <w:r>
-        <w:t xml:space="preserve"> 2. Diferencias </w:t>
-      </w:r>
-      <w:r>
-        <w:t>relativas</w:t>
-      </w:r>
-      <w:r>
-        <w:t>. Participante A.</w:t>
+        <w:t xml:space="preserve"> 2. Diferencias relativas. Participante A.</w:t>
       </w:r>
     </w:p>
     <w:tbl>
@@ -36564,13 +36214,7 @@
       </w:r>
       <w:proofErr w:type="spellEnd"/>
       <w:r>
-        <w:t xml:space="preserve"> 2. Diferencias relativas.</w:t>
-      </w:r>
-      <w:r>
-        <w:t xml:space="preserve"> Participantes D y E</w:t>
-      </w:r>
-      <w:r>
-        <w:t>.</w:t>
+        <w:t xml:space="preserve"> 2. Diferencias relativas. Participantes D y E.</w:t>
       </w:r>
     </w:p>
     <w:tbl>
@@ -38231,7 +37875,15 @@
           <w:rFonts w:eastAsia="Times New Roman" w:cs="Times New Roman"/>
           <w:lang w:val="es-ES" w:eastAsia="es-ES"/>
         </w:rPr>
-        <w:t xml:space="preserve">Se confirman los hallazgos anteriores, con valores similares del factor de </w:t>
+        <w:t xml:space="preserve">Se confirman los hallazgos anteriores, </w:t>
+      </w:r>
+      <w:r>
+        <w:rPr>
+          <w:rFonts w:eastAsia="Times New Roman" w:cs="Times New Roman"/>
+          <w:lang w:val="es-ES" w:eastAsia="es-ES"/>
+        </w:rPr>
+        <w:lastRenderedPageBreak/>
+        <w:t xml:space="preserve">con valores similares del factor de </w:t>
       </w:r>
       <w:proofErr w:type="spellStart"/>
       <w:r>
@@ -39451,7 +39103,6 @@
                 <w:szCs w:val="24"/>
                 <w:lang w:val="es-ES" w:eastAsia="es-ES"/>
               </w:rPr>
-              <w:lastRenderedPageBreak/>
               <w:t>Bayesian</w:t>
             </w:r>
             <w:proofErr w:type="spellEnd"/>
@@ -40641,6 +40292,7 @@
           <w:szCs w:val="24"/>
           <w:lang w:val="es-ES" w:eastAsia="es-ES"/>
         </w:rPr>
+        <w:lastRenderedPageBreak/>
         <w:drawing>
           <wp:inline distT="0" distB="0" distL="0" distR="0">
             <wp:extent cx="2714625" cy="2048773"/>
@@ -40831,7 +40483,6 @@
           <w:szCs w:val="24"/>
           <w:lang w:val="es-ES" w:eastAsia="es-ES"/>
         </w:rPr>
-        <w:lastRenderedPageBreak/>
         <w:drawing>
           <wp:inline distT="0" distB="0" distL="0" distR="0">
             <wp:extent cx="2667000" cy="2012830"/>
@@ -41209,7 +40860,15 @@
           <w:rFonts w:eastAsia="Times New Roman" w:cs="Times New Roman"/>
           <w:lang w:val="es-ES" w:eastAsia="es-ES"/>
         </w:rPr>
-        <w:t xml:space="preserve"> En la Tabla 22 se presenta el resultado para el participante A, y en la Tabla 23 para los participantes D y E. Para el participante A se observa una reversión de la significancia en todos los periodos y diferencias promedio más grandes, lo que indica que las creencias de estos jugadores son más consistentes con sus elecciones cuando se toma en cuenta la multiplicación por </w:t>
+        <w:t xml:space="preserve"> En la Tabla 22 se presenta el resultado para el participante A, y en la Tabla 23 para los participantes D y E. Para el participante A se observa una reversión de la significancia en todos los periodos y diferencias promedio más grandes, lo que indica que las creencias de estos </w:t>
+      </w:r>
+      <w:r>
+        <w:rPr>
+          <w:rFonts w:eastAsia="Times New Roman" w:cs="Times New Roman"/>
+          <w:lang w:val="es-ES" w:eastAsia="es-ES"/>
+        </w:rPr>
+        <w:lastRenderedPageBreak/>
+        <w:t xml:space="preserve">jugadores son más consistentes con sus elecciones cuando se toma en cuenta la multiplicación por </w:t>
       </w:r>
       <w:r>
         <w:rPr>
@@ -41273,10 +40932,7 @@
       </w:r>
       <w:proofErr w:type="spellEnd"/>
       <w:r>
-        <w:t xml:space="preserve"> 2. Diferencias relativas. </w:t>
-      </w:r>
-      <w:r>
-        <w:t xml:space="preserve">Se omite la multiplicación por </w:t>
+        <w:t xml:space="preserve"> 2. Diferencias relativas. Se omite la multiplicación por </w:t>
       </w:r>
       <w:r>
         <w:rPr>
@@ -41285,10 +40941,7 @@
         <w:t>p</w:t>
       </w:r>
       <w:r>
-        <w:t xml:space="preserve">. </w:t>
-      </w:r>
-      <w:r>
-        <w:t>Participante A.</w:t>
+        <w:t>. Participante A.</w:t>
       </w:r>
     </w:p>
     <w:tbl>
@@ -42924,7 +42577,6 @@
           <w:rFonts w:eastAsia="Times New Roman" w:cs="Times New Roman"/>
           <w:lang w:val="es-ES" w:eastAsia="es-ES"/>
         </w:rPr>
-        <w:lastRenderedPageBreak/>
         <w:t>Tabla 23</w:t>
       </w:r>
       <w:r>
@@ -42945,13 +42597,7 @@
         <w:t>p</w:t>
       </w:r>
       <w:r>
-        <w:t>. Participante</w:t>
-      </w:r>
-      <w:r>
-        <w:t>s D y E</w:t>
-      </w:r>
-      <w:r>
-        <w:t>.</w:t>
+        <w:t>. Participantes D y E.</w:t>
       </w:r>
     </w:p>
     <w:tbl>
@@ -42966,7 +42612,7 @@
         <w:tblLook w:val="04A0" w:firstRow="1" w:lastRow="0" w:firstColumn="1" w:lastColumn="0" w:noHBand="0" w:noVBand="1"/>
       </w:tblPr>
       <w:tblGrid>
-        <w:gridCol w:w="1037"/>
+        <w:gridCol w:w="957"/>
         <w:gridCol w:w="36"/>
         <w:gridCol w:w="650"/>
         <w:gridCol w:w="36"/>
@@ -43324,7 +42970,16 @@
                 <w:szCs w:val="24"/>
                 <w:lang w:val="es-ES" w:eastAsia="es-ES"/>
               </w:rPr>
-              <w:t xml:space="preserve">Periodo 5r </w:t>
+              <w:t>Periodo 5</w:t>
+            </w:r>
+            <w:r>
+              <w:rPr>
+                <w:rFonts w:ascii="Times New Roman" w:eastAsia="Times New Roman" w:hAnsi="Times New Roman" w:cs="Times New Roman"/>
+                <w:sz w:val="24"/>
+                <w:szCs w:val="24"/>
+                <w:lang w:val="es-ES" w:eastAsia="es-ES"/>
+              </w:rPr>
+              <w:t xml:space="preserve"> </w:t>
             </w:r>
           </w:p>
         </w:tc>
@@ -43619,7 +43274,16 @@
                 <w:szCs w:val="24"/>
                 <w:lang w:val="es-ES" w:eastAsia="es-ES"/>
               </w:rPr>
-              <w:t xml:space="preserve">Periodo 6r </w:t>
+              <w:t>Periodo 6</w:t>
+            </w:r>
+            <w:r>
+              <w:rPr>
+                <w:rFonts w:ascii="Times New Roman" w:eastAsia="Times New Roman" w:hAnsi="Times New Roman" w:cs="Times New Roman"/>
+                <w:sz w:val="24"/>
+                <w:szCs w:val="24"/>
+                <w:lang w:val="es-ES" w:eastAsia="es-ES"/>
+              </w:rPr>
+              <w:t xml:space="preserve"> </w:t>
             </w:r>
           </w:p>
         </w:tc>
@@ -43914,7 +43578,16 @@
                 <w:szCs w:val="24"/>
                 <w:lang w:val="es-ES" w:eastAsia="es-ES"/>
               </w:rPr>
-              <w:t xml:space="preserve">Periodo 7r </w:t>
+              <w:t>Periodo 7</w:t>
+            </w:r>
+            <w:r>
+              <w:rPr>
+                <w:rFonts w:ascii="Times New Roman" w:eastAsia="Times New Roman" w:hAnsi="Times New Roman" w:cs="Times New Roman"/>
+                <w:sz w:val="24"/>
+                <w:szCs w:val="24"/>
+                <w:lang w:val="es-ES" w:eastAsia="es-ES"/>
+              </w:rPr>
+              <w:t xml:space="preserve"> </w:t>
             </w:r>
           </w:p>
         </w:tc>
@@ -44209,7 +43882,16 @@
                 <w:szCs w:val="24"/>
                 <w:lang w:val="es-ES" w:eastAsia="es-ES"/>
               </w:rPr>
-              <w:t xml:space="preserve">Periodo 8r </w:t>
+              <w:t>Periodo 8</w:t>
+            </w:r>
+            <w:r>
+              <w:rPr>
+                <w:rFonts w:ascii="Times New Roman" w:eastAsia="Times New Roman" w:hAnsi="Times New Roman" w:cs="Times New Roman"/>
+                <w:sz w:val="24"/>
+                <w:szCs w:val="24"/>
+                <w:lang w:val="es-ES" w:eastAsia="es-ES"/>
+              </w:rPr>
+              <w:t xml:space="preserve"> </w:t>
             </w:r>
           </w:p>
         </w:tc>
@@ -46772,7 +46454,6 @@
           <w:szCs w:val="24"/>
           <w:lang w:val="es-ES" w:eastAsia="es-ES"/>
         </w:rPr>
-        <w:lastRenderedPageBreak/>
         <w:drawing>
           <wp:inline distT="0" distB="0" distL="0" distR="0">
             <wp:extent cx="2790825" cy="2106282"/>
@@ -47191,6 +46872,7 @@
           <w:szCs w:val="24"/>
           <w:lang w:val="es-ES" w:eastAsia="es-ES"/>
         </w:rPr>
+        <w:lastRenderedPageBreak/>
         <w:drawing>
           <wp:inline distT="0" distB="0" distL="0" distR="0">
             <wp:extent cx="2776061" cy="2095141"/>
@@ -47382,7 +47064,6 @@
           <w:szCs w:val="24"/>
           <w:lang w:val="es-ES" w:eastAsia="es-ES"/>
         </w:rPr>
-        <w:lastRenderedPageBreak/>
         <w:drawing>
           <wp:inline distT="0" distB="0" distL="0" distR="0">
             <wp:extent cx="2790825" cy="2106283"/>
@@ -47564,8 +47245,6 @@
           <w:lang w:val="es-ES" w:eastAsia="es-ES"/>
         </w:rPr>
       </w:pPr>
-      <w:bookmarkStart w:id="0" w:name="_GoBack"/>
-      <w:bookmarkEnd w:id="0"/>
     </w:p>
     <w:p>
       <w:pPr>
@@ -47666,11 +47345,401 @@
       <w:pPr>
         <w:jc w:val="both"/>
       </w:pPr>
+      <w:r>
+        <w:t>Se utilizaron dos métodos diferentes para medir la diferencia entre creencias y elecciones en p-</w:t>
+      </w:r>
       <w:proofErr w:type="spellStart"/>
       <w:r>
-        <w:t>Blabla</w:t>
+        <w:t>beauty</w:t>
       </w:r>
       <w:proofErr w:type="spellEnd"/>
+      <w:r>
+        <w:t xml:space="preserve"> </w:t>
+      </w:r>
+      <w:proofErr w:type="spellStart"/>
+      <w:r>
+        <w:t>contest</w:t>
+      </w:r>
+      <w:proofErr w:type="spellEnd"/>
+      <w:r>
+        <w:t xml:space="preserve">. Por un lado, la diferencia normalizada entre creencias y elecciones pondera las </w:t>
+      </w:r>
+      <w:r>
+        <w:lastRenderedPageBreak/>
+        <w:t>diferencias por el número promedio de cada periodo, mientras que la diferencia relativa las pondera por el valor intermedio entre la creencia y la elección.</w:t>
+      </w:r>
+    </w:p>
+    <w:p>
+      <w:pPr>
+        <w:jc w:val="both"/>
+      </w:pPr>
+      <w:r>
+        <w:t>Ambas medidas ponderan las diferencias compensando la tendencia de las elecciones de los jugadores a converger hacia el equilibrio cuando el juego se repite. La diferencia relativa se calcula únicamente a partir de la creencia y elección del jugador para el que se está calculando, mientras que la diferencia normalizada depende de la elección de todos los jugadores en el periodo para el que se está calculando la diferencia.</w:t>
+      </w:r>
+    </w:p>
+    <w:p>
+      <w:pPr>
+        <w:jc w:val="both"/>
+      </w:pPr>
+      <w:r>
+        <w:t>Si bien estas dos medidas producen valores diferentes para cada jugador en cada periodo, se observan resultados en común:</w:t>
+      </w:r>
+    </w:p>
+    <w:p>
+      <w:pPr>
+        <w:jc w:val="both"/>
+      </w:pPr>
+      <w:r>
+        <w:t>Cuando los jugadores no tienen experiencia</w:t>
+      </w:r>
+      <w:r>
+        <w:t>,</w:t>
+      </w:r>
+      <w:r>
+        <w:t xml:space="preserve"> son inconsistentes entre sus creencias y sus elecciones. Esto se observó en </w:t>
+      </w:r>
+      <w:r>
+        <w:t>los primeros periodos d</w:t>
+      </w:r>
+      <w:r>
+        <w:t xml:space="preserve">el </w:t>
+      </w:r>
+      <w:proofErr w:type="spellStart"/>
+      <w:r>
+        <w:t>subjuego</w:t>
+      </w:r>
+      <w:proofErr w:type="spellEnd"/>
+      <w:r>
+        <w:t xml:space="preserve"> 1 para todos los jugadores y en el </w:t>
+      </w:r>
+      <w:proofErr w:type="spellStart"/>
+      <w:r>
+        <w:t>subjuego</w:t>
+      </w:r>
+      <w:proofErr w:type="spellEnd"/>
+      <w:r>
+        <w:t xml:space="preserve"> 2 para los jugadores que no habían participado en el </w:t>
+      </w:r>
+      <w:proofErr w:type="spellStart"/>
+      <w:r>
+        <w:t>subjuego</w:t>
+      </w:r>
+      <w:proofErr w:type="spellEnd"/>
+      <w:r>
+        <w:t xml:space="preserve"> anterior.</w:t>
+      </w:r>
+    </w:p>
+    <w:p>
+      <w:pPr>
+        <w:jc w:val="both"/>
+      </w:pPr>
+      <w:r>
+        <w:t xml:space="preserve">Las inconsistencias se reducen o desaparecen conforme los participantes adquieren experiencia en el juego. Quienes comienzan el juego sin experiencia dejan de mostrar inconsistencias en los últimos periodos del </w:t>
+      </w:r>
+      <w:proofErr w:type="spellStart"/>
+      <w:r>
+        <w:t>subjuego</w:t>
+      </w:r>
+      <w:proofErr w:type="spellEnd"/>
+      <w:r>
+        <w:t>,</w:t>
+      </w:r>
+      <w:r>
+        <w:t xml:space="preserve"> </w:t>
+      </w:r>
+      <w:r>
+        <w:t>mientras que</w:t>
+      </w:r>
+      <w:r>
+        <w:t xml:space="preserve"> los jugadores </w:t>
+      </w:r>
+      <w:r>
+        <w:t xml:space="preserve">que adquirieron experiencia de un </w:t>
+      </w:r>
+      <w:proofErr w:type="spellStart"/>
+      <w:r>
+        <w:t>subjuego</w:t>
+      </w:r>
+      <w:proofErr w:type="spellEnd"/>
+      <w:r>
+        <w:t xml:space="preserve"> anterior muestran consistencia entre sus creencias y elecciones</w:t>
+      </w:r>
+      <w:r>
+        <w:t xml:space="preserve"> </w:t>
+      </w:r>
+      <w:r>
+        <w:t xml:space="preserve">en todos los periodos del segundo </w:t>
+      </w:r>
+      <w:proofErr w:type="spellStart"/>
+      <w:r>
+        <w:t>subjuego</w:t>
+      </w:r>
+      <w:proofErr w:type="spellEnd"/>
+      <w:r>
+        <w:t>.</w:t>
+      </w:r>
+    </w:p>
+    <w:p>
+      <w:pPr>
+        <w:jc w:val="both"/>
+      </w:pPr>
+      <w:r>
+        <w:t>Las creencias de los participantes sobre la</w:t>
+      </w:r>
+      <w:r>
+        <w:t>s eleccio</w:t>
+      </w:r>
+      <w:r>
+        <w:t>n</w:t>
+      </w:r>
+      <w:r>
+        <w:t>es</w:t>
+      </w:r>
+      <w:r>
+        <w:t xml:space="preserve"> de los otros jugadores permiten calcular cuál era su estimado del número promedio</w:t>
+      </w:r>
+      <w:r>
+        <w:t xml:space="preserve"> y del número objetivo.</w:t>
+      </w:r>
+      <w:r>
+        <w:t xml:space="preserve"> </w:t>
+      </w:r>
+      <w:r>
+        <w:t>En promedio, las elecciones reales de los jugadores están por arriba de sus creencias sobre el número objetivo, y por debajo de su</w:t>
+      </w:r>
+      <w:r>
+        <w:t>s</w:t>
+      </w:r>
+      <w:r>
+        <w:t xml:space="preserve"> creencia</w:t>
+      </w:r>
+      <w:r>
+        <w:t xml:space="preserve">s sobre </w:t>
+      </w:r>
+      <w:r>
+        <w:t>el número promedio.</w:t>
+      </w:r>
+    </w:p>
+    <w:p>
+      <w:pPr>
+        <w:jc w:val="both"/>
+      </w:pPr>
+      <w:r>
+        <w:t xml:space="preserve">Se consideró la posibilidad de que las </w:t>
+      </w:r>
+      <w:r>
+        <w:t>in</w:t>
+      </w:r>
+      <w:r>
+        <w:t xml:space="preserve">consistencias observadas </w:t>
+      </w:r>
+      <w:r>
+        <w:t xml:space="preserve">en algunos casos, </w:t>
+      </w:r>
+      <w:r>
+        <w:t>se debieran a que los</w:t>
+      </w:r>
+      <w:r>
+        <w:t xml:space="preserve"> jugadores no </w:t>
+      </w:r>
+      <w:r>
+        <w:t>tomaban en consideración</w:t>
+      </w:r>
+      <w:r>
+        <w:t xml:space="preserve"> </w:t>
+      </w:r>
+      <w:r>
+        <w:t>que el número promedio debía multiplicarse</w:t>
+      </w:r>
+      <w:r>
+        <w:t xml:space="preserve"> por </w:t>
+      </w:r>
+      <w:r>
+        <w:rPr>
+          <w:i/>
+        </w:rPr>
+        <w:t>p</w:t>
+      </w:r>
+      <w:r>
+        <w:t xml:space="preserve"> </w:t>
+      </w:r>
+      <w:r>
+        <w:t>para</w:t>
+      </w:r>
+      <w:r>
+        <w:t xml:space="preserve"> elegir su número.</w:t>
+      </w:r>
+      <w:r>
+        <w:t xml:space="preserve"> Al calcular las diferencias entre creencias y elecciones omitiendo la multiplicación por </w:t>
+      </w:r>
+      <w:r>
+        <w:rPr>
+          <w:i/>
+        </w:rPr>
+        <w:t>p</w:t>
+      </w:r>
+      <w:r>
+        <w:t xml:space="preserve">, </w:t>
+      </w:r>
+      <w:r>
+        <w:t xml:space="preserve">se observó que </w:t>
+      </w:r>
+      <w:r>
+        <w:t xml:space="preserve">la elección de los participantes </w:t>
+      </w:r>
+      <w:r>
+        <w:t xml:space="preserve">es más consistente con </w:t>
+      </w:r>
+      <w:r>
+        <w:t xml:space="preserve">no considerar la multiplicación por </w:t>
+      </w:r>
+      <w:r>
+        <w:rPr>
+          <w:i/>
+        </w:rPr>
+        <w:t>p</w:t>
+      </w:r>
+      <w:r>
+        <w:t xml:space="preserve"> </w:t>
+      </w:r>
+      <w:r>
+        <w:t>en los primeros periodos</w:t>
+      </w:r>
+      <w:r>
+        <w:t>, pero</w:t>
+      </w:r>
+      <w:r>
+        <w:t xml:space="preserve"> conforme adquieren experiencia</w:t>
+      </w:r>
+      <w:r>
+        <w:t xml:space="preserve"> (en los últimos periodos de los </w:t>
+      </w:r>
+      <w:proofErr w:type="spellStart"/>
+      <w:r>
+        <w:t>subjuegos</w:t>
+      </w:r>
+      <w:proofErr w:type="spellEnd"/>
+      <w:r>
+        <w:t xml:space="preserve">, o durante todo el segundo </w:t>
+      </w:r>
+      <w:proofErr w:type="spellStart"/>
+      <w:r>
+        <w:t>subjuego</w:t>
+      </w:r>
+      <w:proofErr w:type="spellEnd"/>
+      <w:r>
+        <w:t xml:space="preserve"> en el caso de los jugadores que participan en ambos),</w:t>
+      </w:r>
+      <w:r>
+        <w:t xml:space="preserve"> su elección se acerca más a sus creencias multiplicadas por </w:t>
+      </w:r>
+      <w:r>
+        <w:rPr>
+          <w:i/>
+        </w:rPr>
+        <w:t>p</w:t>
+      </w:r>
+      <w:r>
+        <w:t>.</w:t>
+      </w:r>
+      <w:r>
+        <w:t xml:space="preserve"> Este resultado indica que</w:t>
+      </w:r>
+      <w:r>
+        <w:t xml:space="preserve"> los </w:t>
+      </w:r>
+      <w:r>
+        <w:t xml:space="preserve">participantes no incorporaron la </w:t>
+      </w:r>
+      <w:r>
+        <w:t xml:space="preserve">multiplicación por </w:t>
+      </w:r>
+      <w:r>
+        <w:rPr>
+          <w:i/>
+        </w:rPr>
+        <w:t>p</w:t>
+      </w:r>
+      <w:r>
+        <w:t xml:space="preserve"> originalmente, pero aprendieron</w:t>
+      </w:r>
+      <w:r>
+        <w:t xml:space="preserve"> </w:t>
+      </w:r>
+      <w:r>
+        <w:t>a hacerlo al adquirir experiencia en el juego. No es posible determinar, sin embargo, si incorporan el cálculo</w:t>
+      </w:r>
+      <w:r>
+        <w:t xml:space="preserve"> explícitamente,</w:t>
+      </w:r>
+      <w:r>
+        <w:t xml:space="preserve"> o</w:t>
+      </w:r>
+      <w:r>
+        <w:t xml:space="preserve"> </w:t>
+      </w:r>
+      <w:r>
+        <w:t xml:space="preserve">simplemente </w:t>
+      </w:r>
+      <w:r>
+        <w:t xml:space="preserve">aprenden </w:t>
+      </w:r>
+      <w:r>
+        <w:t xml:space="preserve">de forma intuitiva </w:t>
+      </w:r>
+      <w:r>
+        <w:t>a elegir números que se acercan más a</w:t>
+      </w:r>
+      <w:r>
+        <w:t>l número objetivo</w:t>
+      </w:r>
+      <w:r>
+        <w:t>.</w:t>
+      </w:r>
+    </w:p>
+    <w:p>
+      <w:pPr>
+        <w:jc w:val="both"/>
+      </w:pPr>
+      <w:r>
+        <w:t xml:space="preserve">Para prevenir la convergencia al equilibrio, en el segundo </w:t>
+      </w:r>
+      <w:proofErr w:type="spellStart"/>
+      <w:r>
+        <w:t>subjuego</w:t>
+      </w:r>
+      <w:proofErr w:type="spellEnd"/>
+      <w:r>
+        <w:t xml:space="preserve"> de cada sesión s</w:t>
+      </w:r>
+      <w:r>
+        <w:t xml:space="preserve">e </w:t>
+      </w:r>
+      <w:r>
+        <w:t>introdujeron jugadores sin experiencia previa en el juego. Con esto se consiguió provocar</w:t>
+      </w:r>
+      <w:r>
+        <w:t xml:space="preserve"> un efecto de </w:t>
+      </w:r>
+      <w:proofErr w:type="spellStart"/>
+      <w:r>
+        <w:t>reset</w:t>
+      </w:r>
+      <w:proofErr w:type="spellEnd"/>
+      <w:r>
+        <w:t xml:space="preserve"> en las elecciones de los jugadores con experiencia.</w:t>
+      </w:r>
+    </w:p>
+    <w:p>
+      <w:pPr>
+        <w:jc w:val="both"/>
+      </w:pPr>
+      <w:r>
+        <w:t>Estos res</w:t>
+      </w:r>
+      <w:r>
+        <w:t xml:space="preserve">ultados resaltan la importancia de la experiencia </w:t>
+      </w:r>
     </w:p>
     <w:p>
       <w:pPr>
@@ -47695,11 +47764,112 @@
       <w:pPr>
         <w:jc w:val="both"/>
       </w:pPr>
+      <w:r>
+        <w:t xml:space="preserve">Se realizó un experimento de </w:t>
+      </w:r>
+      <w:r>
+        <w:rPr>
+          <w:i/>
+        </w:rPr>
+        <w:t>p</w:t>
+      </w:r>
+      <w:r>
+        <w:t>-</w:t>
+      </w:r>
       <w:proofErr w:type="spellStart"/>
       <w:r>
-        <w:t>Blabla</w:t>
+        <w:t>beauty</w:t>
       </w:r>
       <w:proofErr w:type="spellEnd"/>
+      <w:r>
+        <w:t xml:space="preserve"> </w:t>
+      </w:r>
+      <w:proofErr w:type="spellStart"/>
+      <w:r>
+        <w:t>contest</w:t>
+      </w:r>
+      <w:proofErr w:type="spellEnd"/>
+      <w:r>
+        <w:t xml:space="preserve"> repetido con provocación de creencias. </w:t>
+      </w:r>
+      <w:r>
+        <w:t>En correspondencia</w:t>
+      </w:r>
+      <w:r>
+        <w:t xml:space="preserve"> con</w:t>
+      </w:r>
+      <w:r>
+        <w:t xml:space="preserve"> </w:t>
+      </w:r>
+      <w:r>
+        <w:t>investigacio</w:t>
+      </w:r>
+      <w:r>
+        <w:t>n</w:t>
+      </w:r>
+      <w:r>
+        <w:t>es</w:t>
+      </w:r>
+      <w:r>
+        <w:t xml:space="preserve"> </w:t>
+      </w:r>
+      <w:r>
+        <w:t>previas</w:t>
+      </w:r>
+      <w:r>
+        <w:t xml:space="preserve"> </w:t>
+      </w:r>
+      <w:r>
+        <w:t>(</w:t>
+      </w:r>
+      <w:proofErr w:type="spellStart"/>
+      <w:r>
+        <w:t>Lahav</w:t>
+      </w:r>
+      <w:proofErr w:type="spellEnd"/>
+      <w:r>
+        <w:t xml:space="preserve">, </w:t>
+      </w:r>
+      <w:r>
+        <w:t>2015), se encontró que</w:t>
+      </w:r>
+      <w:r>
+        <w:t>, al principio del juego,</w:t>
+      </w:r>
+      <w:r>
+        <w:t xml:space="preserve"> </w:t>
+      </w:r>
+      <w:r>
+        <w:lastRenderedPageBreak/>
+        <w:t>las elecciones no son un reflejo de las creencias, al demostrar una diferencia significativa entre lo que los participantes piensan sobre las elecciones de los otros jugadores y lo que se estimaría sobre sus creencias basá</w:t>
+      </w:r>
+      <w:r>
+        <w:t>ndose en sus elecciones reales.</w:t>
+      </w:r>
+    </w:p>
+    <w:p>
+      <w:pPr>
+        <w:jc w:val="both"/>
+      </w:pPr>
+      <w:r>
+        <w:t>También se encontró que en muchos casos omiten la multiplicación por</w:t>
+      </w:r>
+      <w:r>
+        <w:t xml:space="preserve"> p</w:t>
+      </w:r>
+      <w:r>
+        <w:t>.</w:t>
+      </w:r>
+    </w:p>
+    <w:p>
+      <w:pPr>
+        <w:jc w:val="both"/>
+      </w:pPr>
+      <w:r>
+        <w:t>Sin embargo, estos dos resultados se revierten conforme los jugadores adquieren experiencia en el juego.</w:t>
+      </w:r>
+      <w:bookmarkStart w:id="0" w:name="_GoBack"/>
+      <w:bookmarkEnd w:id="0"/>
     </w:p>
     <w:p>
       <w:pPr>
@@ -48158,7 +48328,6 @@
         <w:jc w:val="both"/>
       </w:pPr>
       <w:r>
-        <w:lastRenderedPageBreak/>
         <w:t xml:space="preserve">Stahl, D. O., &amp; Wilson, P. W. (1995). </w:t>
       </w:r>
       <w:proofErr w:type="spellStart"/>
@@ -48350,6 +48519,7 @@
         <w:jc w:val="both"/>
       </w:pPr>
       <w:r>
+        <w:lastRenderedPageBreak/>
         <w:t>[Entregar cuatro (4) formatos de respuesta a cada participante. Cada participante debe recibir formatos con los números del 1</w:t>
       </w:r>
       <w:r>
@@ -48413,7 +48583,6 @@
         <w:jc w:val="both"/>
       </w:pPr>
       <w:r>
-        <w:lastRenderedPageBreak/>
         <w:t>En otras palabras, para ganar deberán elegir un número que crean que estará lo más cerca posible al promedio de los números elegidos por todos los participantes, multiplicado por 2/3. El ganador obtendrá 6 puntos de juego. Si dos o los tres de ustedes eligen números igual de cercanos al Número Objetivo, los 6 puntos de juego se dividirán equitativamente entre tod</w:t>
       </w:r>
       <w:r>
@@ -48545,7 +48714,11 @@
         <w:t xml:space="preserve"> dentro del rango de X +-5, pero ninguno de los dos entra en el rang</w:t>
       </w:r>
       <w:r>
-        <w:t>o de Y+-5, entonces sólo ganarán</w:t>
+        <w:t xml:space="preserve">o de Y+-5, entonces </w:t>
+      </w:r>
+      <w:r>
+        <w:lastRenderedPageBreak/>
+        <w:t>sólo ganarán</w:t>
       </w:r>
       <w:r>
         <w:t xml:space="preserve"> un punto. Para que sea posible ganar el segundo punto, el número de uno </w:t>
@@ -48637,7 +48810,6 @@
         <w:jc w:val="both"/>
       </w:pPr>
       <w:r>
-        <w:lastRenderedPageBreak/>
         <w:t xml:space="preserve">Borraré los números escritos en el pizarrón y comenzaremos el siguiente </w:t>
       </w:r>
       <w:r>
@@ -48807,6 +48979,7 @@
               <w:jc w:val="center"/>
             </w:pPr>
             <w:r>
+              <w:lastRenderedPageBreak/>
               <w:t>Clave</w:t>
             </w:r>
           </w:p>
@@ -50521,7 +50694,7 @@
 </file>
 
 <file path=customXml/itemProps1.xml><?xml version="1.0" encoding="utf-8"?>
-<ds:datastoreItem xmlns:ds="http://schemas.openxmlformats.org/officeDocument/2006/customXml" ds:itemID="{63AB5DB9-F9CD-4E81-8441-E213DB1C7FA7}">
+<ds:datastoreItem xmlns:ds="http://schemas.openxmlformats.org/officeDocument/2006/customXml" ds:itemID="{903C8DA6-F5C4-466E-8661-4E9220C4D6D7}">
   <ds:schemaRefs>
     <ds:schemaRef ds:uri="http://schemas.openxmlformats.org/officeDocument/2006/bibliography"/>
   </ds:schemaRefs>

</xml_diff>